<commit_message>
first finished rough dupe flagger raw_data_cleanup_plevel.py
</commit_message>
<xml_diff>
--- a/EMP2020/Emp Inventory Dev Notes.docx
+++ b/EMP2020/Emp Inventory Dev Notes.docx
@@ -19,7 +19,15 @@
         </w:numPr>
       </w:pPr>
       <w:r>
-        <w:t>Note – these docs will ultimately have copies in this repository, once they’re finalized</w:t>
+        <w:t xml:space="preserve">Note – these docs will ultimately have copies in this repository, once </w:t>
+      </w:r>
+      <w:proofErr w:type="gramStart"/>
+      <w:r>
+        <w:t>they’re</w:t>
+      </w:r>
+      <w:proofErr w:type="gramEnd"/>
+      <w:r>
+        <w:t xml:space="preserve"> finalized</w:t>
       </w:r>
     </w:p>
     <w:p>
@@ -31,11 +39,19 @@
         </w:numPr>
       </w:pPr>
       <w:hyperlink r:id="rId5" w:anchor="/files/Baseyear%20Update?groupId=cef7cf03-9cde-4ad6-9e24-0c524a2346fa&amp;threadId=19%3A545e292551414831967a9b043fc0d41f%40thread.skype&amp;ctx=channel&amp;context=2020%2520employment%2520inventory%2520work&amp;rootfolder=%252Fsites%252FDataDevelopmentMonitoringandSupport%252FShared%2520Documents%252FBaseyear%2520Update%252F2020%2520employment%2520inventory%2520work" w:history="1">
+        <w:proofErr w:type="gramStart"/>
         <w:r>
           <w:rPr>
             <w:rStyle w:val="Hyperlink"/>
           </w:rPr>
-          <w:t>Teams folder for EI 2020</w:t>
+          <w:t>Teams</w:t>
+        </w:r>
+        <w:proofErr w:type="gramEnd"/>
+        <w:r>
+          <w:rPr>
+            <w:rStyle w:val="Hyperlink"/>
+          </w:rPr>
+          <w:t xml:space="preserve"> folder for EI 2020</w:t>
         </w:r>
       </w:hyperlink>
     </w:p>
@@ -146,7 +162,15 @@
         </w:numPr>
       </w:pPr>
       <w:r>
-        <w:t>If HOME = 1, it means it’s a home-based business—what does it mean? Are we including these?</w:t>
+        <w:t xml:space="preserve">If HOME = 1, it means </w:t>
+      </w:r>
+      <w:proofErr w:type="gramStart"/>
+      <w:r>
+        <w:t>it’s</w:t>
+      </w:r>
+      <w:proofErr w:type="gramEnd"/>
+      <w:r>
+        <w:t xml:space="preserve"> a home-based business—what does it mean? Are we including these?</w:t>
       </w:r>
     </w:p>
     <w:p>
@@ -207,8 +231,13 @@
       <w:r>
         <w:t xml:space="preserve">Multiple rows with </w:t>
       </w:r>
-      <w:r>
-        <w:t xml:space="preserve">ALL of the </w:t>
+      <w:proofErr w:type="gramStart"/>
+      <w:r>
+        <w:t>ALL of</w:t>
+      </w:r>
+      <w:proofErr w:type="gramEnd"/>
+      <w:r>
+        <w:t xml:space="preserve"> the </w:t>
       </w:r>
       <w:r>
         <w:t>following qualities:</w:t>
@@ -333,7 +362,15 @@
         <w:t>o levels?</w:t>
       </w:r>
       <w:r>
-        <w:t>&gt;&gt;&gt;no this doesn’t appear to be an issue.</w:t>
+        <w:t xml:space="preserve">&gt;&gt;&gt;no this </w:t>
+      </w:r>
+      <w:proofErr w:type="gramStart"/>
+      <w:r>
+        <w:t>doesn’t</w:t>
+      </w:r>
+      <w:proofErr w:type="gramEnd"/>
+      <w:r>
+        <w:t xml:space="preserve"> appear to be an issue.</w:t>
       </w:r>
     </w:p>
     <w:p>
@@ -730,7 +767,15 @@
         <w:t>No valid address</w:t>
       </w:r>
       <w:r>
-        <w:t xml:space="preserve"> (doesn’t start with a number)</w:t>
+        <w:t xml:space="preserve"> (</w:t>
+      </w:r>
+      <w:proofErr w:type="gramStart"/>
+      <w:r>
+        <w:t>doesn’t</w:t>
+      </w:r>
+      <w:proofErr w:type="gramEnd"/>
+      <w:r>
+        <w:t xml:space="preserve"> start with a number)</w:t>
       </w:r>
       <w:r>
         <w:t xml:space="preserve">, no site-level </w:t>
@@ -858,7 +903,15 @@
         </w:numPr>
       </w:pPr>
       <w:r>
-        <w:t>Go through each row (again, maybe omit all rows with zero employees right off—but still need to know from Tina why this can’t be done)</w:t>
+        <w:t xml:space="preserve">Go through each row (again, maybe omit all rows with zero employees right off—but still need to know from Tina why this </w:t>
+      </w:r>
+      <w:proofErr w:type="gramStart"/>
+      <w:r>
+        <w:t>can’t</w:t>
+      </w:r>
+      <w:proofErr w:type="gramEnd"/>
+      <w:r>
+        <w:t xml:space="preserve"> be done)</w:t>
       </w:r>
     </w:p>
     <w:p>
@@ -959,8 +1012,13 @@
           <w:numId w:val="5"/>
         </w:numPr>
       </w:pPr>
-      <w:r>
-        <w:t>ZIPs match</w:t>
+      <w:proofErr w:type="gramStart"/>
+      <w:r>
+        <w:t>ZIPs</w:t>
+      </w:r>
+      <w:proofErr w:type="gramEnd"/>
+      <w:r>
+        <w:t xml:space="preserve"> match</w:t>
       </w:r>
     </w:p>
     <w:p>
@@ -1109,7 +1167,15 @@
       </w:r>
       <w:proofErr w:type="spellEnd"/>
       <w:r>
-        <w:t>, but is a distinct and valid company (e.g. 76 and Spinners occupying same land)</w:t>
+        <w:t>, but is a distinct and valid company (</w:t>
+      </w:r>
+      <w:proofErr w:type="gramStart"/>
+      <w:r>
+        <w:t>e.g.</w:t>
+      </w:r>
+      <w:proofErr w:type="gramEnd"/>
+      <w:r>
+        <w:t xml:space="preserve"> 76 and Spinners occupying same land)</w:t>
       </w:r>
     </w:p>
     <w:p>
@@ -1121,7 +1187,15 @@
         </w:numPr>
       </w:pPr>
       <w:r>
-        <w:t>The record is still invalid/duplicate because it is for a business that formerly occupied the site (e.g. Ford’s burgers used to be where Dali’s is now).</w:t>
+        <w:t>The record is still invalid/duplicate because it is for a business that formerly occupied the site (</w:t>
+      </w:r>
+      <w:proofErr w:type="gramStart"/>
+      <w:r>
+        <w:t>e.g.</w:t>
+      </w:r>
+      <w:proofErr w:type="gramEnd"/>
+      <w:r>
+        <w:t xml:space="preserve"> Ford’s burgers used to be where Dali’s is now).</w:t>
       </w:r>
     </w:p>
     <w:p>
@@ -1184,7 +1258,15 @@
         </w:numPr>
       </w:pPr>
       <w:r>
-        <w:t>If row1 = “Kaiser Permanente” and row2 = “Kaiser Permanente Health”, then row1 will put 2 the 2 records into the dupe table, but so will row2, so you’ll have 4 rows put into the dupe table, but should only have put 2 in.</w:t>
+        <w:t xml:space="preserve">If row1 = “Kaiser Permanente” and row2 = “Kaiser Permanente Health”, then row1 will put 2 the 2 records into the dupe table, but so will row2, so </w:t>
+      </w:r>
+      <w:proofErr w:type="gramStart"/>
+      <w:r>
+        <w:t>you’ll</w:t>
+      </w:r>
+      <w:proofErr w:type="gramEnd"/>
+      <w:r>
+        <w:t xml:space="preserve"> have 4 rows put into the dupe table, but should only have put 2 in.</w:t>
       </w:r>
     </w:p>
     <w:p>
@@ -1196,7 +1278,23 @@
         </w:numPr>
       </w:pPr>
       <w:r>
-        <w:t>Could perhaps “extract” the rows so that they don’t get passed again? Risk (using same example): if there’s a row3 that has “J P Kaiser Law”, then that could get tossed in with the “Kaiser” dupe ID</w:t>
+        <w:t xml:space="preserve">Could perhaps “extract” the rows so that they </w:t>
+      </w:r>
+      <w:proofErr w:type="gramStart"/>
+      <w:r>
+        <w:t>don’t</w:t>
+      </w:r>
+      <w:proofErr w:type="gramEnd"/>
+      <w:r>
+        <w:t xml:space="preserve"> get passed again? Risk (using same example): if </w:t>
+      </w:r>
+      <w:proofErr w:type="gramStart"/>
+      <w:r>
+        <w:t>there’s</w:t>
+      </w:r>
+      <w:proofErr w:type="gramEnd"/>
+      <w:r>
+        <w:t xml:space="preserve"> a row3 that has “J P Kaiser Law”, then that could get tossed in with the “Kaiser” dupe ID</w:t>
       </w:r>
       <w:r>
         <w:t>.</w:t>
@@ -1249,7 +1347,15 @@
       </w:r>
       <w:proofErr w:type="spellEnd"/>
       <w:r>
-        <w:t>? Instead just do selection based on pattern matching?</w:t>
+        <w:t xml:space="preserve">? </w:t>
+      </w:r>
+      <w:proofErr w:type="gramStart"/>
+      <w:r>
+        <w:t>Instead</w:t>
+      </w:r>
+      <w:proofErr w:type="gramEnd"/>
+      <w:r>
+        <w:t xml:space="preserve"> just do selection based on pattern matching?</w:t>
       </w:r>
     </w:p>
     <w:p>
@@ -1287,6 +1393,18 @@
         </w:numPr>
       </w:pPr>
       <w:r>
+        <w:t>Add NAICS4 field, which is the 4-letter NAICS code—use this instead of full NAICS value.</w:t>
+      </w:r>
+    </w:p>
+    <w:p>
+      <w:pPr>
+        <w:pStyle w:val="ListParagraph"/>
+        <w:numPr>
+          <w:ilvl w:val="0"/>
+          <w:numId w:val="7"/>
+        </w:numPr>
+      </w:pPr>
+      <w:r>
         <w:t>Add a “</w:t>
       </w:r>
       <w:proofErr w:type="spellStart"/>
@@ -1331,7 +1449,25 @@
         </w:numPr>
       </w:pPr>
       <w:r>
-        <w:t>Blank/null = not likely to be a duplicate</w:t>
+        <w:t>See the check_flags.csv</w:t>
+      </w:r>
+    </w:p>
+    <w:p>
+      <w:pPr>
+        <w:pStyle w:val="ListParagraph"/>
+        <w:numPr>
+          <w:ilvl w:val="1"/>
+          <w:numId w:val="7"/>
+        </w:numPr>
+      </w:pPr>
+      <w:r>
+        <w:t>For each record, ALL non-null check flag values assume</w:t>
+      </w:r>
+      <w:r>
+        <w:t xml:space="preserve"> all the following conditions are met</w:t>
+      </w:r>
+      <w:r>
+        <w:t>:</w:t>
       </w:r>
     </w:p>
     <w:p>
@@ -1343,17 +1479,20 @@
         </w:numPr>
       </w:pPr>
       <w:r>
-        <w:t xml:space="preserve">If any non-null/non-blank dupe flag, it means the record </w:t>
-      </w:r>
-      <w:r>
-        <w:rPr>
-          <w:b/>
-          <w:bCs/>
-        </w:rPr>
-        <w:t>IS</w:t>
-      </w:r>
-      <w:r>
-        <w:t xml:space="preserve"> likely a dupe of another record at the same </w:t>
+        <w:t>High match or perfect match with at least one other record on company name</w:t>
+      </w:r>
+    </w:p>
+    <w:p>
+      <w:pPr>
+        <w:pStyle w:val="ListParagraph"/>
+        <w:numPr>
+          <w:ilvl w:val="2"/>
+          <w:numId w:val="7"/>
+        </w:numPr>
+      </w:pPr>
+      <w:r>
+        <w:lastRenderedPageBreak/>
+        <w:t xml:space="preserve">Same </w:t>
       </w:r>
       <w:proofErr w:type="spellStart"/>
       <w:r>
@@ -1361,7 +1500,69 @@
       </w:r>
       <w:proofErr w:type="spellEnd"/>
       <w:r>
-        <w:t>-long location</w:t>
+        <w:t>/longs as at least one other record</w:t>
+      </w:r>
+    </w:p>
+    <w:p>
+      <w:pPr>
+        <w:pStyle w:val="ListParagraph"/>
+        <w:numPr>
+          <w:ilvl w:val="0"/>
+          <w:numId w:val="7"/>
+        </w:numPr>
+      </w:pPr>
+      <w:r>
+        <w:t xml:space="preserve">Add </w:t>
+      </w:r>
+      <w:r>
+        <w:t>“</w:t>
+      </w:r>
+      <w:proofErr w:type="spellStart"/>
+      <w:r>
+        <w:t>latlong</w:t>
+      </w:r>
+      <w:proofErr w:type="spellEnd"/>
+      <w:r>
+        <w:t xml:space="preserve"> ID” </w:t>
+      </w:r>
+      <w:r>
+        <w:t xml:space="preserve">field of </w:t>
+      </w:r>
+      <w:proofErr w:type="spellStart"/>
+      <w:r>
+        <w:t>ints</w:t>
+      </w:r>
+      <w:proofErr w:type="spellEnd"/>
+      <w:r>
+        <w:t xml:space="preserve">, each int represents a unique </w:t>
+      </w:r>
+      <w:proofErr w:type="spellStart"/>
+      <w:r>
+        <w:t>lat</w:t>
+      </w:r>
+      <w:proofErr w:type="spellEnd"/>
+      <w:r>
+        <w:t>-long pair (about 146,000 in the data set)</w:t>
+      </w:r>
+    </w:p>
+    <w:p>
+      <w:pPr>
+        <w:pStyle w:val="ListParagraph"/>
+        <w:numPr>
+          <w:ilvl w:val="0"/>
+          <w:numId w:val="7"/>
+        </w:numPr>
+      </w:pPr>
+      <w:r>
+        <w:t xml:space="preserve">For each ID in the </w:t>
+      </w:r>
+      <w:proofErr w:type="spellStart"/>
+      <w:r>
+        <w:t>latlong</w:t>
+      </w:r>
+      <w:proofErr w:type="spellEnd"/>
+      <w:r>
+        <w:t xml:space="preserve"> IDs:</w:t>
       </w:r>
     </w:p>
     <w:p>
@@ -1373,7 +1574,15 @@
         </w:numPr>
       </w:pPr>
       <w:r>
-        <w:t>ZE = “Zero employees”</w:t>
+        <w:t xml:space="preserve">Select all records in master that have that </w:t>
+      </w:r>
+      <w:proofErr w:type="spellStart"/>
+      <w:r>
+        <w:t>latlong</w:t>
+      </w:r>
+      <w:proofErr w:type="spellEnd"/>
+      <w:r>
+        <w:t xml:space="preserve"> UID</w:t>
       </w:r>
     </w:p>
     <w:p>
@@ -1385,10 +1594,32 @@
         </w:numPr>
       </w:pPr>
       <w:r>
-        <w:t>SC = company appears multiple times in same location</w:t>
-      </w:r>
-      <w:r>
-        <w:t>, but has employees</w:t>
+        <w:t xml:space="preserve">If only one record, </w:t>
+      </w:r>
+      <w:r>
+        <w:t xml:space="preserve">set </w:t>
+      </w:r>
+      <w:proofErr w:type="spellStart"/>
+      <w:r>
+        <w:t>dupe_flag</w:t>
+      </w:r>
+      <w:proofErr w:type="spellEnd"/>
+      <w:r>
+        <w:t xml:space="preserve"> = ‘0’</w:t>
+      </w:r>
+      <w:r>
+        <w:t xml:space="preserve"> (in theory </w:t>
+      </w:r>
+      <w:proofErr w:type="gramStart"/>
+      <w:r>
+        <w:t>it’s</w:t>
+      </w:r>
+      <w:proofErr w:type="gramEnd"/>
+      <w:r>
+        <w:t xml:space="preserve"> a unique and valid business)</w:t>
+      </w:r>
+      <w:r>
+        <w:t xml:space="preserve"> and go to the next record</w:t>
       </w:r>
     </w:p>
     <w:p>
@@ -1400,16 +1631,288 @@
         </w:numPr>
       </w:pPr>
       <w:r>
-        <w:lastRenderedPageBreak/>
-        <w:t xml:space="preserve">SN = same </w:t>
-      </w:r>
-      <w:proofErr w:type="spellStart"/>
-      <w:r>
-        <w:t>naics</w:t>
-      </w:r>
-      <w:proofErr w:type="spellEnd"/>
-      <w:r>
-        <w:t xml:space="preserve"> code appears multiple times in same location (non-99999XXX NAICS code)</w:t>
+        <w:t>If &gt; 1 record at the location</w:t>
+      </w:r>
+      <w:r>
+        <w:t>, then for each record at the location:</w:t>
+      </w:r>
+    </w:p>
+    <w:p>
+      <w:pPr>
+        <w:pStyle w:val="ListParagraph"/>
+        <w:numPr>
+          <w:ilvl w:val="2"/>
+          <w:numId w:val="7"/>
+        </w:numPr>
+      </w:pPr>
+      <w:r>
+        <w:t xml:space="preserve">If the record’s </w:t>
+      </w:r>
+      <w:proofErr w:type="spellStart"/>
+      <w:r>
+        <w:t>dupe_flag</w:t>
+      </w:r>
+      <w:proofErr w:type="spellEnd"/>
+      <w:r>
+        <w:t xml:space="preserve"> value is blank/null, </w:t>
+      </w:r>
+    </w:p>
+    <w:p>
+      <w:pPr>
+        <w:pStyle w:val="ListParagraph"/>
+        <w:numPr>
+          <w:ilvl w:val="3"/>
+          <w:numId w:val="7"/>
+        </w:numPr>
+      </w:pPr>
+      <w:r>
+        <w:t>compare the record’s company name against all other company names in the selection, doing the following at each check:</w:t>
+      </w:r>
+    </w:p>
+    <w:p>
+      <w:pPr>
+        <w:pStyle w:val="ListParagraph"/>
+        <w:numPr>
+          <w:ilvl w:val="4"/>
+          <w:numId w:val="7"/>
+        </w:numPr>
+      </w:pPr>
+      <w:r>
+        <w:t xml:space="preserve">If fuzzy ratio above X (maybe 90), it means </w:t>
+      </w:r>
+      <w:proofErr w:type="gramStart"/>
+      <w:r>
+        <w:t>it’s</w:t>
+      </w:r>
+      <w:proofErr w:type="gramEnd"/>
+      <w:r>
+        <w:t xml:space="preserve"> a possible dupe of the check value, so:</w:t>
+      </w:r>
+    </w:p>
+    <w:p>
+      <w:pPr>
+        <w:pStyle w:val="ListParagraph"/>
+        <w:numPr>
+          <w:ilvl w:val="5"/>
+          <w:numId w:val="7"/>
+        </w:numPr>
+      </w:pPr>
+      <w:r>
+        <w:t xml:space="preserve">If zero employees: set </w:t>
+      </w:r>
+      <w:proofErr w:type="spellStart"/>
+      <w:r>
+        <w:t>dupe_flag</w:t>
+      </w:r>
+      <w:proofErr w:type="spellEnd"/>
+      <w:r>
+        <w:t xml:space="preserve"> = “</w:t>
+      </w:r>
+      <w:r>
+        <w:t>DZE</w:t>
+      </w:r>
+      <w:r>
+        <w:t>”</w:t>
+      </w:r>
+    </w:p>
+    <w:p>
+      <w:pPr>
+        <w:pStyle w:val="ListParagraph"/>
+        <w:numPr>
+          <w:ilvl w:val="5"/>
+          <w:numId w:val="7"/>
+        </w:numPr>
+      </w:pPr>
+      <w:r>
+        <w:t>If &gt;0 employees</w:t>
+      </w:r>
+      <w:r>
+        <w:t>:</w:t>
+      </w:r>
+    </w:p>
+    <w:p>
+      <w:pPr>
+        <w:pStyle w:val="ListParagraph"/>
+        <w:numPr>
+          <w:ilvl w:val="6"/>
+          <w:numId w:val="7"/>
+        </w:numPr>
+      </w:pPr>
+      <w:r>
+        <w:t>If NAICS = 9999</w:t>
+      </w:r>
+      <w:r>
+        <w:t xml:space="preserve">, </w:t>
+      </w:r>
+      <w:proofErr w:type="spellStart"/>
+      <w:r>
+        <w:t>dupe_flag</w:t>
+      </w:r>
+      <w:proofErr w:type="spellEnd"/>
+      <w:r>
+        <w:t xml:space="preserve"> = “DNN”</w:t>
+      </w:r>
+    </w:p>
+    <w:p>
+      <w:pPr>
+        <w:pStyle w:val="ListParagraph"/>
+        <w:numPr>
+          <w:ilvl w:val="6"/>
+          <w:numId w:val="7"/>
+        </w:numPr>
+      </w:pPr>
+      <w:r>
+        <w:t xml:space="preserve">If </w:t>
+      </w:r>
+      <w:proofErr w:type="gramStart"/>
+      <w:r>
+        <w:t>NAICS !</w:t>
+      </w:r>
+      <w:proofErr w:type="gramEnd"/>
+      <w:r>
+        <w:t>= 9999:</w:t>
+      </w:r>
+    </w:p>
+    <w:p>
+      <w:pPr>
+        <w:pStyle w:val="ListParagraph"/>
+        <w:numPr>
+          <w:ilvl w:val="7"/>
+          <w:numId w:val="7"/>
+        </w:numPr>
+      </w:pPr>
+      <w:r>
+        <w:t>If NAICS does not match NAICS code of any other reco</w:t>
+      </w:r>
+      <w:r>
+        <w:t>r</w:t>
+      </w:r>
+      <w:r>
+        <w:t xml:space="preserve">ds with same company name at same </w:t>
+      </w:r>
+      <w:proofErr w:type="spellStart"/>
+      <w:r>
+        <w:t>lat</w:t>
+      </w:r>
+      <w:proofErr w:type="spellEnd"/>
+      <w:r>
+        <w:t xml:space="preserve">-long, </w:t>
+      </w:r>
+      <w:proofErr w:type="spellStart"/>
+      <w:r>
+        <w:t>dupe_flag</w:t>
+      </w:r>
+      <w:proofErr w:type="spellEnd"/>
+      <w:r>
+        <w:t xml:space="preserve"> = “DUN”</w:t>
+      </w:r>
+    </w:p>
+    <w:p>
+      <w:pPr>
+        <w:pStyle w:val="ListParagraph"/>
+        <w:numPr>
+          <w:ilvl w:val="7"/>
+          <w:numId w:val="7"/>
+        </w:numPr>
+      </w:pPr>
+      <w:r>
+        <w:t xml:space="preserve">If NAICS matches (in addition to </w:t>
+      </w:r>
+      <w:proofErr w:type="spellStart"/>
+      <w:r>
+        <w:t>lat</w:t>
+      </w:r>
+      <w:proofErr w:type="spellEnd"/>
+      <w:r>
+        <w:t xml:space="preserve">-long and company name), </w:t>
+      </w:r>
+      <w:proofErr w:type="spellStart"/>
+      <w:r>
+        <w:t>dupe_flag</w:t>
+      </w:r>
+      <w:proofErr w:type="spellEnd"/>
+      <w:r>
+        <w:t xml:space="preserve"> = “DMN”</w:t>
+      </w:r>
+      <w:r>
+        <w:t xml:space="preserve"> &gt;&gt; these are the lowest-hanging fruit, </w:t>
+      </w:r>
+      <w:proofErr w:type="gramStart"/>
+      <w:r>
+        <w:t>i.e.</w:t>
+      </w:r>
+      <w:proofErr w:type="gramEnd"/>
+      <w:r>
+        <w:t xml:space="preserve"> almost certainly duplicates (matching name, location, and NAICS code).</w:t>
+      </w:r>
+    </w:p>
+    <w:p>
+      <w:pPr>
+        <w:pStyle w:val="ListParagraph"/>
+        <w:numPr>
+          <w:ilvl w:val="4"/>
+          <w:numId w:val="7"/>
+        </w:numPr>
+      </w:pPr>
+      <w:r>
+        <w:t xml:space="preserve">If fuzzy ratio below X, assume </w:t>
+      </w:r>
+      <w:proofErr w:type="gramStart"/>
+      <w:r>
+        <w:t>it’s</w:t>
+      </w:r>
+      <w:proofErr w:type="gramEnd"/>
+      <w:r>
+        <w:t xml:space="preserve"> a unique and valid business</w:t>
+      </w:r>
+    </w:p>
+    <w:p>
+      <w:pPr>
+        <w:pStyle w:val="ListParagraph"/>
+        <w:numPr>
+          <w:ilvl w:val="2"/>
+          <w:numId w:val="7"/>
+        </w:numPr>
+      </w:pPr>
+      <w:r>
+        <w:t xml:space="preserve">If the record’s </w:t>
+      </w:r>
+      <w:proofErr w:type="spellStart"/>
+      <w:r>
+        <w:t>dupe_flag</w:t>
+      </w:r>
+      <w:proofErr w:type="spellEnd"/>
+      <w:r>
+        <w:t xml:space="preserve"> is not blank or null, then skip it because </w:t>
+      </w:r>
+      <w:proofErr w:type="gramStart"/>
+      <w:r>
+        <w:t>it’s</w:t>
+      </w:r>
+      <w:proofErr w:type="gramEnd"/>
+      <w:r>
+        <w:t xml:space="preserve"> already been marked as a dupe of a previously checked value.</w:t>
+      </w:r>
+    </w:p>
+    <w:p>
+      <w:pPr>
+        <w:pStyle w:val="ListParagraph"/>
+        <w:numPr>
+          <w:ilvl w:val="0"/>
+          <w:numId w:val="7"/>
+        </w:numPr>
+      </w:pPr>
+    </w:p>
+    <w:p>
+      <w:pPr>
+        <w:pStyle w:val="ListParagraph"/>
+        <w:numPr>
+          <w:ilvl w:val="0"/>
+          <w:numId w:val="7"/>
+        </w:numPr>
+      </w:pPr>
+      <w:r>
+        <w:t>**Possible pitfalls of this approach:</w:t>
       </w:r>
     </w:p>
     <w:p>
@@ -1419,71 +1922,29 @@
           <w:ilvl w:val="1"/>
           <w:numId w:val="7"/>
         </w:numPr>
-      </w:pPr>
-      <w:r>
-        <w:t>NN = non-established NAICS code (has 99999XXX NAICS code)</w:t>
-      </w:r>
-    </w:p>
-    <w:p>
-      <w:pPr>
-        <w:pStyle w:val="ListParagraph"/>
-        <w:numPr>
-          <w:ilvl w:val="0"/>
-          <w:numId w:val="7"/>
-        </w:numPr>
-      </w:pPr>
-      <w:r>
-        <w:t xml:space="preserve">Add </w:t>
-      </w:r>
-      <w:r>
-        <w:t>“</w:t>
-      </w:r>
-      <w:proofErr w:type="spellStart"/>
-      <w:r>
-        <w:t>latlong</w:t>
-      </w:r>
-      <w:proofErr w:type="spellEnd"/>
-      <w:r>
-        <w:t xml:space="preserve"> ID” </w:t>
-      </w:r>
-      <w:r>
-        <w:t xml:space="preserve">field of </w:t>
-      </w:r>
-      <w:proofErr w:type="spellStart"/>
-      <w:r>
-        <w:t>ints</w:t>
-      </w:r>
-      <w:proofErr w:type="spellEnd"/>
-      <w:r>
-        <w:t xml:space="preserve">, each int represents a unique </w:t>
-      </w:r>
-      <w:proofErr w:type="spellStart"/>
-      <w:r>
-        <w:t>lat</w:t>
-      </w:r>
-      <w:proofErr w:type="spellEnd"/>
-      <w:r>
-        <w:t>-long pair (about 146,000 in the data set)</w:t>
-      </w:r>
-    </w:p>
-    <w:p>
-      <w:pPr>
-        <w:pStyle w:val="ListParagraph"/>
-        <w:numPr>
-          <w:ilvl w:val="0"/>
-          <w:numId w:val="7"/>
-        </w:numPr>
-      </w:pPr>
-      <w:r>
-        <w:t xml:space="preserve">For each ID in the </w:t>
-      </w:r>
-      <w:proofErr w:type="spellStart"/>
-      <w:r>
-        <w:t>latlong</w:t>
-      </w:r>
-      <w:proofErr w:type="spellEnd"/>
-      <w:r>
-        <w:t xml:space="preserve"> IDs:</w:t>
+        <w:rPr>
+          <w:highlight w:val="yellow"/>
+        </w:rPr>
+      </w:pPr>
+      <w:r>
+        <w:rPr>
+          <w:highlight w:val="yellow"/>
+        </w:rPr>
+        <w:t xml:space="preserve">First and foremost, requires doing another run-through to de-dupe records that only have ZIP-code granularity. For these cases, may want to use </w:t>
+      </w:r>
+      <w:proofErr w:type="spellStart"/>
+      <w:r>
+        <w:rPr>
+          <w:highlight w:val="yellow"/>
+        </w:rPr>
+        <w:t>Shengyi’s</w:t>
+      </w:r>
+      <w:proofErr w:type="spellEnd"/>
+      <w:r>
+        <w:rPr>
+          <w:highlight w:val="yellow"/>
+        </w:rPr>
+        <w:t xml:space="preserve"> address-based system.</w:t>
       </w:r>
     </w:p>
     <w:p>
@@ -1495,15 +1956,7 @@
         </w:numPr>
       </w:pPr>
       <w:r>
-        <w:t xml:space="preserve">Select all records in master that have that </w:t>
-      </w:r>
-      <w:proofErr w:type="spellStart"/>
-      <w:r>
-        <w:t>latlong</w:t>
-      </w:r>
-      <w:proofErr w:type="spellEnd"/>
-      <w:r>
-        <w:t xml:space="preserve"> UID</w:t>
+        <w:t>Does not tag whether a business is obsolete or no longer actually there</w:t>
       </w:r>
     </w:p>
     <w:p>
@@ -1515,10 +1968,46 @@
         </w:numPr>
       </w:pPr>
       <w:r>
-        <w:t>If only one record, do nothing (in theory it’s a unique and valid business)</w:t>
-      </w:r>
-      <w:r>
-        <w:t xml:space="preserve"> and go to the next record</w:t>
+        <w:t>Some entities (</w:t>
+      </w:r>
+      <w:proofErr w:type="gramStart"/>
+      <w:r>
+        <w:t>e.g.</w:t>
+      </w:r>
+      <w:proofErr w:type="gramEnd"/>
+      <w:r>
+        <w:t xml:space="preserve"> company “</w:t>
+      </w:r>
+      <w:proofErr w:type="spellStart"/>
+      <w:r>
+        <w:t>Ucd</w:t>
+      </w:r>
+      <w:proofErr w:type="spellEnd"/>
+      <w:r>
+        <w:t xml:space="preserve"> School of Medicine</w:t>
+      </w:r>
+      <w:r>
+        <w:t>”) have what appear to be many duplicates</w:t>
+      </w:r>
+      <w:r>
+        <w:t>, but by looking at the employment totals, it seems more reasonable to keep all the duplicates than to ignore them.</w:t>
+      </w:r>
+    </w:p>
+    <w:p>
+      <w:pPr>
+        <w:pStyle w:val="ListParagraph"/>
+        <w:numPr>
+          <w:ilvl w:val="2"/>
+          <w:numId w:val="7"/>
+        </w:numPr>
+      </w:pPr>
+      <w:proofErr w:type="gramStart"/>
+      <w:r>
+        <w:t>Also</w:t>
+      </w:r>
+      <w:proofErr w:type="gramEnd"/>
+      <w:r>
+        <w:t xml:space="preserve"> for weird ones like the UCD med school one, these might be replaced by some of the supplemental data sources that Tina mentioned.</w:t>
       </w:r>
     </w:p>
     <w:p>
@@ -1530,10 +2019,19 @@
         </w:numPr>
       </w:pPr>
       <w:r>
-        <w:t>If &gt; 1 record at the location</w:t>
-      </w:r>
-      <w:r>
-        <w:t>, then for each record at the location:</w:t>
+        <w:t>For some cases, employees of a bigger company may be listed as their own business (</w:t>
+      </w:r>
+      <w:proofErr w:type="gramStart"/>
+      <w:r>
+        <w:t>e.g.</w:t>
+      </w:r>
+      <w:proofErr w:type="gramEnd"/>
+      <w:r>
+        <w:t xml:space="preserve"> for UCD med center, individual doctors are listed as separate records, but they may </w:t>
+      </w:r>
+      <w:r>
+        <w:lastRenderedPageBreak/>
+        <w:t>also be counted under total employment for one or more of the records corresponding to UCDMC)</w:t>
       </w:r>
     </w:p>
     <w:p>
@@ -1545,209 +2043,23 @@
         </w:numPr>
       </w:pPr>
       <w:r>
-        <w:t xml:space="preserve">If the record’s </w:t>
-      </w:r>
-      <w:proofErr w:type="spellStart"/>
-      <w:r>
-        <w:t>dupe_flag</w:t>
-      </w:r>
-      <w:proofErr w:type="spellEnd"/>
-      <w:r>
-        <w:t xml:space="preserve"> value is blank/null, </w:t>
-      </w:r>
-    </w:p>
-    <w:p>
-      <w:pPr>
-        <w:pStyle w:val="ListParagraph"/>
-        <w:numPr>
-          <w:ilvl w:val="3"/>
-          <w:numId w:val="7"/>
-        </w:numPr>
-      </w:pPr>
-      <w:r>
-        <w:t>compare the record’s company name against all other company names in the selection, doing the following at each check:</w:t>
-      </w:r>
-    </w:p>
-    <w:p>
-      <w:pPr>
-        <w:pStyle w:val="ListParagraph"/>
-        <w:numPr>
-          <w:ilvl w:val="4"/>
-          <w:numId w:val="7"/>
-        </w:numPr>
-      </w:pPr>
-      <w:r>
-        <w:t>If fuzzy ratio above X (maybe 90), it means it’s a possible dupe of the check value, so:</w:t>
-      </w:r>
-    </w:p>
-    <w:p>
-      <w:pPr>
-        <w:pStyle w:val="ListParagraph"/>
-        <w:numPr>
-          <w:ilvl w:val="5"/>
-          <w:numId w:val="7"/>
-        </w:numPr>
-      </w:pPr>
-      <w:r>
-        <w:t xml:space="preserve">If zero employees: set </w:t>
-      </w:r>
-      <w:proofErr w:type="spellStart"/>
-      <w:r>
-        <w:t>dupe_flag</w:t>
-      </w:r>
-      <w:proofErr w:type="spellEnd"/>
-      <w:r>
-        <w:t xml:space="preserve"> = “ZE”</w:t>
-      </w:r>
-    </w:p>
-    <w:p>
-      <w:pPr>
-        <w:pStyle w:val="ListParagraph"/>
-        <w:numPr>
-          <w:ilvl w:val="5"/>
-          <w:numId w:val="7"/>
-        </w:numPr>
-      </w:pPr>
-      <w:r>
-        <w:t xml:space="preserve">If &gt;0 employees, set </w:t>
-      </w:r>
-      <w:proofErr w:type="spellStart"/>
-      <w:r>
-        <w:t>dupe_flag</w:t>
-      </w:r>
-      <w:proofErr w:type="spellEnd"/>
-      <w:r>
-        <w:t xml:space="preserve"> = “SC”</w:t>
-      </w:r>
-    </w:p>
-    <w:p>
-      <w:pPr>
-        <w:pStyle w:val="ListParagraph"/>
-        <w:numPr>
-          <w:ilvl w:val="5"/>
-          <w:numId w:val="7"/>
-        </w:numPr>
-      </w:pPr>
-      <w:r>
-        <w:t>&lt;&lt;would be somewhere in here, if applicable, that you’d add in any other type of flag&gt;&gt;</w:t>
-      </w:r>
-    </w:p>
-    <w:p>
-      <w:pPr>
-        <w:pStyle w:val="ListParagraph"/>
-        <w:numPr>
-          <w:ilvl w:val="4"/>
-          <w:numId w:val="7"/>
-        </w:numPr>
-      </w:pPr>
-      <w:r>
-        <w:t>If fuzzy ratio below X, assume it’s a unique and valid business</w:t>
-      </w:r>
-    </w:p>
-    <w:p>
-      <w:pPr>
-        <w:pStyle w:val="ListParagraph"/>
-        <w:numPr>
-          <w:ilvl w:val="2"/>
-          <w:numId w:val="7"/>
-        </w:numPr>
-      </w:pPr>
-      <w:r>
-        <w:t xml:space="preserve">If the record’s </w:t>
-      </w:r>
-      <w:proofErr w:type="spellStart"/>
-      <w:r>
-        <w:t>dupe_flag</w:t>
-      </w:r>
-      <w:proofErr w:type="spellEnd"/>
-      <w:r>
-        <w:t xml:space="preserve"> is not blank or null, then skip it because it’s already been marked as a dupe of a previously checked value.</w:t>
-      </w:r>
-    </w:p>
-    <w:p>
-      <w:pPr>
-        <w:pStyle w:val="ListParagraph"/>
-        <w:numPr>
-          <w:ilvl w:val="0"/>
-          <w:numId w:val="7"/>
-        </w:numPr>
-      </w:pPr>
-      <w:r>
-        <w:t>**Possible pitfalls of this approach:</w:t>
-      </w:r>
-    </w:p>
-    <w:p>
-      <w:pPr>
-        <w:pStyle w:val="ListParagraph"/>
-        <w:numPr>
-          <w:ilvl w:val="1"/>
-          <w:numId w:val="7"/>
-        </w:numPr>
-      </w:pPr>
-      <w:r>
-        <w:t>Does not tag whether a business is obsolete or no longer actually there</w:t>
-      </w:r>
-    </w:p>
-    <w:p>
-      <w:pPr>
-        <w:pStyle w:val="ListParagraph"/>
-        <w:numPr>
-          <w:ilvl w:val="1"/>
-          <w:numId w:val="7"/>
-        </w:numPr>
-      </w:pPr>
-      <w:r>
-        <w:t>Some entities (e.g. company “</w:t>
-      </w:r>
-      <w:proofErr w:type="spellStart"/>
-      <w:r>
-        <w:t>Ucd</w:t>
-      </w:r>
-      <w:proofErr w:type="spellEnd"/>
-      <w:r>
-        <w:t xml:space="preserve"> School of Medicine</w:t>
-      </w:r>
-      <w:r>
-        <w:t>”) have what appear to be many duplicates</w:t>
-      </w:r>
-      <w:r>
-        <w:t>, but by looking at the employment totals, it seems more reasonable to keep all the duplicates than to ignore them.</w:t>
-      </w:r>
-    </w:p>
-    <w:p>
-      <w:pPr>
-        <w:pStyle w:val="ListParagraph"/>
-        <w:numPr>
-          <w:ilvl w:val="2"/>
-          <w:numId w:val="7"/>
-        </w:numPr>
-      </w:pPr>
-      <w:r>
-        <w:t>Also for weird ones like the UCD med school one, these might be replaced by some of the supplemental data sources that Tina mentioned.</w:t>
-      </w:r>
-    </w:p>
-    <w:p>
-      <w:pPr>
-        <w:pStyle w:val="ListParagraph"/>
-        <w:numPr>
-          <w:ilvl w:val="1"/>
-          <w:numId w:val="7"/>
-        </w:numPr>
-      </w:pPr>
-      <w:r>
-        <w:t>For some cases, employees of a bigger company may be listed as their own business (e.g. for UCD med center, individual doctors are listed as separate records, but they may also be counted under total employment for one or more of the records corresponding to UCDMC)</w:t>
-      </w:r>
-    </w:p>
-    <w:p>
-      <w:pPr>
-        <w:pStyle w:val="ListParagraph"/>
-        <w:numPr>
-          <w:ilvl w:val="2"/>
-          <w:numId w:val="7"/>
-        </w:numPr>
-      </w:pPr>
-      <w:r>
-        <w:t>How many case are there like this? How much are we likely to overcount if we just say “okay it’s fine if these are kept as separate businesses even if they get double counted”?</w:t>
+        <w:t xml:space="preserve">How many </w:t>
+      </w:r>
+      <w:proofErr w:type="gramStart"/>
+      <w:r>
+        <w:t>case</w:t>
+      </w:r>
+      <w:proofErr w:type="gramEnd"/>
+      <w:r>
+        <w:t xml:space="preserve"> are there like this? How much are we likely to overcount if we just </w:t>
+      </w:r>
+      <w:proofErr w:type="gramStart"/>
+      <w:r>
+        <w:t>say</w:t>
+      </w:r>
+      <w:proofErr w:type="gramEnd"/>
+      <w:r>
+        <w:t xml:space="preserve"> “okay it’s fine if these are kept as separate businesses even if they get double counted”?</w:t>
       </w:r>
     </w:p>
     <w:p>
@@ -1874,7 +2186,7 @@
         <w:rFonts w:ascii="Wingdings" w:hAnsi="Wingdings" w:hint="default"/>
       </w:rPr>
     </w:lvl>
-    <w:lvl w:ilvl="6" w:tplc="04090001" w:tentative="1">
+    <w:lvl w:ilvl="6" w:tplc="04090001">
       <w:start w:val="1"/>
       <w:numFmt w:val="bullet"/>
       <w:lvlText w:val=""/>
@@ -1886,7 +2198,7 @@
         <w:rFonts w:ascii="Symbol" w:hAnsi="Symbol" w:hint="default"/>
       </w:rPr>
     </w:lvl>
-    <w:lvl w:ilvl="7" w:tplc="04090003" w:tentative="1">
+    <w:lvl w:ilvl="7" w:tplc="04090003">
       <w:start w:val="1"/>
       <w:numFmt w:val="bullet"/>
       <w:lvlText w:val="o"/>

</xml_diff>

<commit_message>
minor fixes and added spatial export functionality to raw_data_cleanup_plevel.py
</commit_message>
<xml_diff>
--- a/EMP2020/Emp Inventory Dev Notes.docx
+++ b/EMP2020/Emp Inventory Dev Notes.docx
@@ -19,15 +19,7 @@
         </w:numPr>
       </w:pPr>
       <w:r>
-        <w:t xml:space="preserve">Note – these docs will ultimately have copies in this repository, once </w:t>
-      </w:r>
-      <w:proofErr w:type="gramStart"/>
-      <w:r>
-        <w:t>they’re</w:t>
-      </w:r>
-      <w:proofErr w:type="gramEnd"/>
-      <w:r>
-        <w:t xml:space="preserve"> finalized</w:t>
+        <w:t>Note – these docs will ultimately have copies in this repository, once they’re finalized</w:t>
       </w:r>
     </w:p>
     <w:p>
@@ -39,19 +31,11 @@
         </w:numPr>
       </w:pPr>
       <w:hyperlink r:id="rId5" w:anchor="/files/Baseyear%20Update?groupId=cef7cf03-9cde-4ad6-9e24-0c524a2346fa&amp;threadId=19%3A545e292551414831967a9b043fc0d41f%40thread.skype&amp;ctx=channel&amp;context=2020%2520employment%2520inventory%2520work&amp;rootfolder=%252Fsites%252FDataDevelopmentMonitoringandSupport%252FShared%2520Documents%252FBaseyear%2520Update%252F2020%2520employment%2520inventory%2520work" w:history="1">
-        <w:proofErr w:type="gramStart"/>
         <w:r>
           <w:rPr>
             <w:rStyle w:val="Hyperlink"/>
           </w:rPr>
-          <w:t>Teams</w:t>
-        </w:r>
-        <w:proofErr w:type="gramEnd"/>
-        <w:r>
-          <w:rPr>
-            <w:rStyle w:val="Hyperlink"/>
-          </w:rPr>
-          <w:t xml:space="preserve"> folder for EI 2020</w:t>
+          <w:t>Teams folder for EI 2020</w:t>
         </w:r>
       </w:hyperlink>
     </w:p>
@@ -119,28 +103,12 @@
         </w:numPr>
       </w:pPr>
       <w:hyperlink r:id="rId7" w:history="1">
-        <w:proofErr w:type="spellStart"/>
         <w:r>
           <w:rPr>
             <w:rStyle w:val="Hyperlink"/>
           </w:rPr>
-          <w:t>Shengyi’s</w:t>
+          <w:t>Shengyi’s python scripting and process notes on Sharepoint</w:t>
         </w:r>
-        <w:proofErr w:type="spellEnd"/>
-        <w:r>
-          <w:rPr>
-            <w:rStyle w:val="Hyperlink"/>
-          </w:rPr>
-          <w:t xml:space="preserve"> python scripting and process notes on </w:t>
-        </w:r>
-        <w:proofErr w:type="spellStart"/>
-        <w:r>
-          <w:rPr>
-            <w:rStyle w:val="Hyperlink"/>
-          </w:rPr>
-          <w:t>Sharepoint</w:t>
-        </w:r>
-        <w:proofErr w:type="spellEnd"/>
       </w:hyperlink>
     </w:p>
     <w:p/>
@@ -162,15 +130,7 @@
         </w:numPr>
       </w:pPr>
       <w:r>
-        <w:t xml:space="preserve">If HOME = 1, it means </w:t>
-      </w:r>
-      <w:proofErr w:type="gramStart"/>
-      <w:r>
-        <w:t>it’s</w:t>
-      </w:r>
-      <w:proofErr w:type="gramEnd"/>
-      <w:r>
-        <w:t xml:space="preserve"> a home-based business—what does it mean? Are we including these?</w:t>
+        <w:t>If HOME = 1, it means it’s a home-based business—what does it mean? Are we including these?</w:t>
       </w:r>
     </w:p>
     <w:p>
@@ -231,13 +191,8 @@
       <w:r>
         <w:t xml:space="preserve">Multiple rows with </w:t>
       </w:r>
-      <w:proofErr w:type="gramStart"/>
-      <w:r>
-        <w:t>ALL of</w:t>
-      </w:r>
-      <w:proofErr w:type="gramEnd"/>
-      <w:r>
-        <w:t xml:space="preserve"> the </w:t>
+      <w:r>
+        <w:t xml:space="preserve">ALL of the </w:t>
       </w:r>
       <w:r>
         <w:t>following qualities:</w:t>
@@ -264,15 +219,7 @@
         </w:numPr>
       </w:pPr>
       <w:r>
-        <w:t xml:space="preserve">Use </w:t>
-      </w:r>
-      <w:proofErr w:type="spellStart"/>
-      <w:r>
-        <w:t>fuzzywuzzy</w:t>
-      </w:r>
-      <w:proofErr w:type="spellEnd"/>
-      <w:r>
-        <w:t xml:space="preserve"> library</w:t>
+        <w:t>Use fuzzywuzzy library</w:t>
       </w:r>
     </w:p>
     <w:p>
@@ -308,15 +255,7 @@
         </w:numPr>
       </w:pPr>
       <w:r>
-        <w:t xml:space="preserve">Same </w:t>
-      </w:r>
-      <w:proofErr w:type="spellStart"/>
-      <w:r>
-        <w:t>lat</w:t>
-      </w:r>
-      <w:proofErr w:type="spellEnd"/>
-      <w:r>
-        <w:t>-long</w:t>
+        <w:t>Same lat-long</w:t>
       </w:r>
     </w:p>
     <w:p>
@@ -328,15 +267,7 @@
         </w:numPr>
       </w:pPr>
       <w:r>
-        <w:t xml:space="preserve">***if the </w:t>
-      </w:r>
-      <w:proofErr w:type="spellStart"/>
-      <w:r>
-        <w:t>lat</w:t>
-      </w:r>
-      <w:proofErr w:type="spellEnd"/>
-      <w:r>
-        <w:t>-long is either parcel or entry point level of granularity</w:t>
+        <w:t>***if the lat-long is either parcel or entry point level of granularity</w:t>
       </w:r>
     </w:p>
     <w:p>
@@ -348,29 +279,13 @@
         </w:numPr>
       </w:pPr>
       <w:r>
-        <w:t xml:space="preserve">Could there be duplication where same biz has point for both a parcel point and an entrance point? Or where the same biz has a point at multiple </w:t>
-      </w:r>
-      <w:proofErr w:type="spellStart"/>
-      <w:r>
-        <w:t>geolevels</w:t>
-      </w:r>
-      <w:proofErr w:type="spellEnd"/>
-      <w:r>
-        <w:t>? I.e., same name, same address, but multiple ge</w:t>
+        <w:t>Could there be duplication where same biz has point for both a parcel point and an entrance point? Or where the same biz has a point at multiple geolevels? I.e., same name, same address, but multiple ge</w:t>
       </w:r>
       <w:r>
         <w:t>o levels?</w:t>
       </w:r>
       <w:r>
-        <w:t xml:space="preserve">&gt;&gt;&gt;no this </w:t>
-      </w:r>
-      <w:proofErr w:type="gramStart"/>
-      <w:r>
-        <w:t>doesn’t</w:t>
-      </w:r>
-      <w:proofErr w:type="gramEnd"/>
-      <w:r>
-        <w:t xml:space="preserve"> appear to be an issue.</w:t>
+        <w:t>&gt;&gt;&gt;no this doesn’t appear to be an issue.</w:t>
       </w:r>
     </w:p>
     <w:p>
@@ -430,15 +345,7 @@
         </w:numPr>
       </w:pPr>
       <w:r>
-        <w:t xml:space="preserve">Could same address have multiple </w:t>
-      </w:r>
-      <w:proofErr w:type="spellStart"/>
-      <w:r>
-        <w:t>lat</w:t>
-      </w:r>
-      <w:proofErr w:type="spellEnd"/>
-      <w:r>
-        <w:t>-longs?</w:t>
+        <w:t>Could same address have multiple lat-longs?</w:t>
       </w:r>
     </w:p>
     <w:p>
@@ -450,15 +357,7 @@
         </w:numPr>
       </w:pPr>
       <w:r>
-        <w:t xml:space="preserve">Or single </w:t>
-      </w:r>
-      <w:proofErr w:type="spellStart"/>
-      <w:r>
-        <w:t>lat</w:t>
-      </w:r>
-      <w:proofErr w:type="spellEnd"/>
-      <w:r>
-        <w:t>-long has multiple addresses associated with it</w:t>
+        <w:t>Or single lat-long has multiple addresses associated with it</w:t>
       </w:r>
     </w:p>
     <w:p>
@@ -539,15 +438,7 @@
         </w:numPr>
       </w:pPr>
       <w:r>
-        <w:t xml:space="preserve">Getting total emp at each unique </w:t>
-      </w:r>
-      <w:proofErr w:type="spellStart"/>
-      <w:r>
-        <w:t>lat</w:t>
-      </w:r>
-      <w:proofErr w:type="spellEnd"/>
-      <w:r>
-        <w:t>-long?</w:t>
+        <w:t>Getting total emp at each unique lat-long?</w:t>
       </w:r>
     </w:p>
     <w:p>
@@ -571,15 +462,7 @@
         </w:numPr>
       </w:pPr>
       <w:r>
-        <w:t xml:space="preserve">Make table with distinct businesses at each </w:t>
-      </w:r>
-      <w:proofErr w:type="spellStart"/>
-      <w:r>
-        <w:t>lat</w:t>
-      </w:r>
-      <w:proofErr w:type="spellEnd"/>
-      <w:r>
-        <w:t>/long</w:t>
+        <w:t>Make table with distinct businesses at each lat/long</w:t>
       </w:r>
     </w:p>
     <w:p>
@@ -603,15 +486,7 @@
         </w:numPr>
       </w:pPr>
       <w:r>
-        <w:t xml:space="preserve">Many </w:t>
-      </w:r>
-      <w:proofErr w:type="spellStart"/>
-      <w:r>
-        <w:t>lat</w:t>
-      </w:r>
-      <w:proofErr w:type="spellEnd"/>
-      <w:r>
-        <w:t>-longs are for ZIP code</w:t>
+        <w:t>Many lat-longs are for ZIP code</w:t>
       </w:r>
       <w:r>
         <w:t xml:space="preserve"> (though definitely not the majority)</w:t>
@@ -671,31 +546,7 @@
         </w:numPr>
       </w:pPr>
       <w:r>
-        <w:t xml:space="preserve">What about getting total emp by NAICS code, </w:t>
-      </w:r>
-      <w:proofErr w:type="spellStart"/>
-      <w:r>
-        <w:t>lat</w:t>
-      </w:r>
-      <w:proofErr w:type="spellEnd"/>
-      <w:r>
-        <w:t xml:space="preserve">, and long for all </w:t>
-      </w:r>
-      <w:proofErr w:type="spellStart"/>
-      <w:r>
-        <w:t>locnums</w:t>
-      </w:r>
-      <w:proofErr w:type="spellEnd"/>
-      <w:r>
-        <w:t xml:space="preserve"> where emp &gt; 0 and </w:t>
-      </w:r>
-      <w:proofErr w:type="spellStart"/>
-      <w:r>
-        <w:t>geo_level</w:t>
-      </w:r>
-      <w:proofErr w:type="spellEnd"/>
-      <w:r>
-        <w:t xml:space="preserve"> was parcel (P) or entry point (0)?</w:t>
+        <w:t>What about getting total emp by NAICS code, lat, and long for all locnums where emp &gt; 0 and geo_level was parcel (P) or entry point (0)?</w:t>
       </w:r>
     </w:p>
     <w:p>
@@ -767,26 +618,13 @@
         <w:t>No valid address</w:t>
       </w:r>
       <w:r>
-        <w:t xml:space="preserve"> (</w:t>
-      </w:r>
-      <w:proofErr w:type="gramStart"/>
-      <w:r>
-        <w:t>doesn’t</w:t>
-      </w:r>
-      <w:proofErr w:type="gramEnd"/>
-      <w:r>
-        <w:t xml:space="preserve"> start with a number)</w:t>
+        <w:t xml:space="preserve"> (doesn’t start with a number)</w:t>
       </w:r>
       <w:r>
         <w:t xml:space="preserve">, no site-level </w:t>
       </w:r>
-      <w:proofErr w:type="spellStart"/>
-      <w:r>
-        <w:t>lat</w:t>
-      </w:r>
-      <w:proofErr w:type="spellEnd"/>
-      <w:r>
-        <w:t xml:space="preserve">-long, </w:t>
+      <w:r>
+        <w:t xml:space="preserve">lat-long, </w:t>
       </w:r>
     </w:p>
     <w:p/>
@@ -903,15 +741,7 @@
         </w:numPr>
       </w:pPr>
       <w:r>
-        <w:t xml:space="preserve">Go through each row (again, maybe omit all rows with zero employees right off—but still need to know from Tina why this </w:t>
-      </w:r>
-      <w:proofErr w:type="gramStart"/>
-      <w:r>
-        <w:t>can’t</w:t>
-      </w:r>
-      <w:proofErr w:type="gramEnd"/>
-      <w:r>
-        <w:t xml:space="preserve"> be done)</w:t>
+        <w:t>Go through each row (again, maybe omit all rows with zero employees right off—but still need to know from Tina why this can’t be done)</w:t>
       </w:r>
     </w:p>
     <w:p>
@@ -935,15 +765,7 @@
         </w:numPr>
       </w:pPr>
       <w:r>
-        <w:t xml:space="preserve">Select all rows in </w:t>
-      </w:r>
-      <w:proofErr w:type="spellStart"/>
-      <w:r>
-        <w:t>dataframe</w:t>
-      </w:r>
-      <w:proofErr w:type="spellEnd"/>
-      <w:r>
-        <w:t xml:space="preserve"> with following relationship with the row:</w:t>
+        <w:t>Select all rows in dataframe with following relationship with the row:</w:t>
       </w:r>
     </w:p>
     <w:p>
@@ -956,21 +778,8 @@
       </w:pPr>
       <w:r>
         <w:lastRenderedPageBreak/>
-        <w:t xml:space="preserve">Have high </w:t>
-      </w:r>
-      <w:proofErr w:type="spellStart"/>
-      <w:r>
-        <w:t>fuzzywuzzy</w:t>
-      </w:r>
-      <w:proofErr w:type="spellEnd"/>
-      <w:r>
-        <w:t xml:space="preserve"> score with </w:t>
-      </w:r>
-      <w:proofErr w:type="spellStart"/>
-      <w:r>
-        <w:t>coname</w:t>
-      </w:r>
-      <w:proofErr w:type="spellEnd"/>
+        <w:t>Have high fuzzywuzzy score with coname</w:t>
+      </w:r>
     </w:p>
     <w:p>
       <w:pPr>
@@ -981,15 +790,7 @@
         </w:numPr>
       </w:pPr>
       <w:r>
-        <w:t xml:space="preserve">High </w:t>
-      </w:r>
-      <w:proofErr w:type="spellStart"/>
-      <w:r>
-        <w:t>fuzzywuzzy</w:t>
-      </w:r>
-      <w:proofErr w:type="spellEnd"/>
-      <w:r>
-        <w:t xml:space="preserve"> score with address</w:t>
+        <w:t>High fuzzywuzzy score with address</w:t>
       </w:r>
     </w:p>
     <w:p>
@@ -1012,13 +813,8 @@
           <w:numId w:val="5"/>
         </w:numPr>
       </w:pPr>
-      <w:proofErr w:type="gramStart"/>
-      <w:r>
-        <w:t>ZIPs</w:t>
-      </w:r>
-      <w:proofErr w:type="gramEnd"/>
-      <w:r>
-        <w:t xml:space="preserve"> match</w:t>
+      <w:r>
+        <w:t>ZIPs match</w:t>
       </w:r>
     </w:p>
     <w:p>
@@ -1030,23 +826,7 @@
         </w:numPr>
       </w:pPr>
       <w:r>
-        <w:t xml:space="preserve">If more than 2 rows selected (including the row being iterated on), take the selected rows (confirm that they have the comparison row included) and append them to a new </w:t>
-      </w:r>
-      <w:proofErr w:type="spellStart"/>
-      <w:r>
-        <w:t>dataframe</w:t>
-      </w:r>
-      <w:proofErr w:type="spellEnd"/>
-      <w:r>
-        <w:t xml:space="preserve">, along with a </w:t>
-      </w:r>
-      <w:proofErr w:type="spellStart"/>
-      <w:r>
-        <w:t>dupe_id</w:t>
-      </w:r>
-      <w:proofErr w:type="spellEnd"/>
-      <w:r>
-        <w:t xml:space="preserve"> value</w:t>
+        <w:t>If more than 2 rows selected (including the row being iterated on), take the selected rows (confirm that they have the comparison row included) and append them to a new dataframe, along with a dupe_id value</w:t>
       </w:r>
     </w:p>
     <w:p>
@@ -1058,15 +838,7 @@
         </w:numPr>
       </w:pPr>
       <w:r>
-        <w:t xml:space="preserve">Result will be a list of all </w:t>
-      </w:r>
-      <w:proofErr w:type="spellStart"/>
-      <w:r>
-        <w:t>locnums</w:t>
-      </w:r>
-      <w:proofErr w:type="spellEnd"/>
-      <w:r>
-        <w:t xml:space="preserve"> that have at least one duplicate value</w:t>
+        <w:t>Result will be a list of all locnums that have at least one duplicate value</w:t>
       </w:r>
     </w:p>
     <w:p>
@@ -1078,21 +850,8 @@
         </w:numPr>
       </w:pPr>
       <w:r>
-        <w:t xml:space="preserve">Can add </w:t>
-      </w:r>
-      <w:proofErr w:type="spellStart"/>
-      <w:r>
-        <w:t>dupe_id</w:t>
-      </w:r>
-      <w:proofErr w:type="spellEnd"/>
-      <w:r>
-        <w:t xml:space="preserve"> values to the master table with a join based on </w:t>
-      </w:r>
-      <w:proofErr w:type="spellStart"/>
-      <w:r>
-        <w:t>locnum</w:t>
-      </w:r>
-      <w:proofErr w:type="spellEnd"/>
+        <w:t>Can add dupe_id values to the master table with a join based on locnum</w:t>
+      </w:r>
     </w:p>
     <w:p>
       <w:pPr>
@@ -1103,23 +862,7 @@
         </w:numPr>
       </w:pPr>
       <w:r>
-        <w:t xml:space="preserve">Resulting master table will have a </w:t>
-      </w:r>
-      <w:proofErr w:type="spellStart"/>
-      <w:r>
-        <w:t>dupe_id</w:t>
-      </w:r>
-      <w:proofErr w:type="spellEnd"/>
-      <w:r>
-        <w:t xml:space="preserve"> for all </w:t>
-      </w:r>
-      <w:proofErr w:type="spellStart"/>
-      <w:r>
-        <w:t>locnums</w:t>
-      </w:r>
-      <w:proofErr w:type="spellEnd"/>
-      <w:r>
-        <w:t xml:space="preserve"> that are potential duplicates. </w:t>
+        <w:t xml:space="preserve">Resulting master table will have a dupe_id for all locnums that are potential duplicates. </w:t>
       </w:r>
     </w:p>
     <w:p>
@@ -1131,23 +874,7 @@
         </w:numPr>
       </w:pPr>
       <w:r>
-        <w:t xml:space="preserve">If a </w:t>
-      </w:r>
-      <w:proofErr w:type="spellStart"/>
-      <w:r>
-        <w:t>locnum</w:t>
-      </w:r>
-      <w:proofErr w:type="spellEnd"/>
-      <w:r>
-        <w:t xml:space="preserve"> does NOT have a </w:t>
-      </w:r>
-      <w:proofErr w:type="spellStart"/>
-      <w:r>
-        <w:t>dupe_id</w:t>
-      </w:r>
-      <w:proofErr w:type="spellEnd"/>
-      <w:r>
-        <w:t xml:space="preserve">, it could mean: </w:t>
+        <w:t xml:space="preserve">If a locnum does NOT have a dupe_id, it could mean: </w:t>
       </w:r>
     </w:p>
     <w:p>
@@ -1159,23 +886,7 @@
         </w:numPr>
       </w:pPr>
       <w:r>
-        <w:t xml:space="preserve">The record still shares a location with other </w:t>
-      </w:r>
-      <w:proofErr w:type="spellStart"/>
-      <w:r>
-        <w:t>locnum</w:t>
-      </w:r>
-      <w:proofErr w:type="spellEnd"/>
-      <w:r>
-        <w:t>, but is a distinct and valid company (</w:t>
-      </w:r>
-      <w:proofErr w:type="gramStart"/>
-      <w:r>
-        <w:t>e.g.</w:t>
-      </w:r>
-      <w:proofErr w:type="gramEnd"/>
-      <w:r>
-        <w:t xml:space="preserve"> 76 and Spinners occupying same land)</w:t>
+        <w:t>The record still shares a location with other locnum, but is a distinct and valid company (e.g. 76 and Spinners occupying same land)</w:t>
       </w:r>
     </w:p>
     <w:p>
@@ -1187,15 +898,7 @@
         </w:numPr>
       </w:pPr>
       <w:r>
-        <w:t>The record is still invalid/duplicate because it is for a business that formerly occupied the site (</w:t>
-      </w:r>
-      <w:proofErr w:type="gramStart"/>
-      <w:r>
-        <w:t>e.g.</w:t>
-      </w:r>
-      <w:proofErr w:type="gramEnd"/>
-      <w:r>
-        <w:t xml:space="preserve"> Ford’s burgers used to be where Dali’s is now).</w:t>
+        <w:t>The record is still invalid/duplicate because it is for a business that formerly occupied the site (e.g. Ford’s burgers used to be where Dali’s is now).</w:t>
       </w:r>
     </w:p>
     <w:p>
@@ -1238,15 +941,7 @@
         </w:numPr>
       </w:pPr>
       <w:r>
-        <w:t xml:space="preserve">Will get lots of confusing, multiple </w:t>
-      </w:r>
-      <w:proofErr w:type="spellStart"/>
-      <w:r>
-        <w:t>dupe_ids</w:t>
-      </w:r>
-      <w:proofErr w:type="spellEnd"/>
-      <w:r>
-        <w:t xml:space="preserve"> for same business, e.g.</w:t>
+        <w:t>Will get lots of confusing, multiple dupe_ids for same business, e.g.</w:t>
       </w:r>
     </w:p>
     <w:p>
@@ -1258,15 +953,7 @@
         </w:numPr>
       </w:pPr>
       <w:r>
-        <w:t xml:space="preserve">If row1 = “Kaiser Permanente” and row2 = “Kaiser Permanente Health”, then row1 will put 2 the 2 records into the dupe table, but so will row2, so </w:t>
-      </w:r>
-      <w:proofErr w:type="gramStart"/>
-      <w:r>
-        <w:t>you’ll</w:t>
-      </w:r>
-      <w:proofErr w:type="gramEnd"/>
-      <w:r>
-        <w:t xml:space="preserve"> have 4 rows put into the dupe table, but should only have put 2 in.</w:t>
+        <w:t>If row1 = “Kaiser Permanente” and row2 = “Kaiser Permanente Health”, then row1 will put 2 the 2 records into the dupe table, but so will row2, so you’ll have 4 rows put into the dupe table, but should only have put 2 in.</w:t>
       </w:r>
     </w:p>
     <w:p>
@@ -1278,23 +965,7 @@
         </w:numPr>
       </w:pPr>
       <w:r>
-        <w:t xml:space="preserve">Could perhaps “extract” the rows so that they </w:t>
-      </w:r>
-      <w:proofErr w:type="gramStart"/>
-      <w:r>
-        <w:t>don’t</w:t>
-      </w:r>
-      <w:proofErr w:type="gramEnd"/>
-      <w:r>
-        <w:t xml:space="preserve"> get passed again? Risk (using same example): if </w:t>
-      </w:r>
-      <w:proofErr w:type="gramStart"/>
-      <w:r>
-        <w:t>there’s</w:t>
-      </w:r>
-      <w:proofErr w:type="gramEnd"/>
-      <w:r>
-        <w:t xml:space="preserve"> a row3 that has “J P Kaiser Law”, then that could get tossed in with the “Kaiser” dupe ID</w:t>
+        <w:t>Could perhaps “extract” the rows so that they don’t get passed again? Risk (using same example): if there’s a row3 that has “J P Kaiser Law”, then that could get tossed in with the “Kaiser” dupe ID</w:t>
       </w:r>
       <w:r>
         <w:t>.</w:t>
@@ -1305,23 +976,7 @@
         <w:pStyle w:val="Heading2"/>
       </w:pPr>
       <w:r>
-        <w:t xml:space="preserve">Maybe working just with </w:t>
-      </w:r>
-      <w:proofErr w:type="spellStart"/>
-      <w:r>
-        <w:t>lat</w:t>
-      </w:r>
-      <w:proofErr w:type="spellEnd"/>
-      <w:r>
-        <w:t xml:space="preserve">, long, and </w:t>
-      </w:r>
-      <w:proofErr w:type="spellStart"/>
-      <w:r>
-        <w:t>coname</w:t>
-      </w:r>
-      <w:proofErr w:type="spellEnd"/>
-      <w:r>
-        <w:t>?</w:t>
+        <w:t>Maybe working just with lat, long, and coname?</w:t>
       </w:r>
     </w:p>
     <w:p>
@@ -1337,30 +992,6 @@
     <w:p>
       <w:pPr>
         <w:pStyle w:val="Heading2"/>
-      </w:pPr>
-      <w:r>
-        <w:t xml:space="preserve">Is there a way to not use </w:t>
-      </w:r>
-      <w:proofErr w:type="spellStart"/>
-      <w:r>
-        <w:t>fuzzywuzzy</w:t>
-      </w:r>
-      <w:proofErr w:type="spellEnd"/>
-      <w:r>
-        <w:t xml:space="preserve">? </w:t>
-      </w:r>
-      <w:proofErr w:type="gramStart"/>
-      <w:r>
-        <w:t>Instead</w:t>
-      </w:r>
-      <w:proofErr w:type="gramEnd"/>
-      <w:r>
-        <w:t xml:space="preserve"> just do selection based on pattern matching?</w:t>
-      </w:r>
-    </w:p>
-    <w:p>
-      <w:pPr>
-        <w:pStyle w:val="Heading3"/>
       </w:pPr>
       <w:r>
         <w:t>Search for dupes at the location level</w:t>
@@ -1405,15 +1036,7 @@
         </w:numPr>
       </w:pPr>
       <w:r>
-        <w:t>Add a “</w:t>
-      </w:r>
-      <w:proofErr w:type="spellStart"/>
-      <w:r>
-        <w:t>dupe_flag</w:t>
-      </w:r>
-      <w:proofErr w:type="spellEnd"/>
-      <w:r>
-        <w:t>” field to master df</w:t>
+        <w:t>Add a “dupe_flag” field to master df</w:t>
       </w:r>
     </w:p>
     <w:p>
@@ -1491,16 +1114,7 @@
         </w:numPr>
       </w:pPr>
       <w:r>
-        <w:lastRenderedPageBreak/>
-        <w:t xml:space="preserve">Same </w:t>
-      </w:r>
-      <w:proofErr w:type="spellStart"/>
-      <w:r>
-        <w:t>lat</w:t>
-      </w:r>
-      <w:proofErr w:type="spellEnd"/>
-      <w:r>
-        <w:t>/longs as at least one other record</w:t>
+        <w:t>Same lat/longs as at least one other record</w:t>
       </w:r>
     </w:p>
     <w:p>
@@ -1515,34 +1129,10 @@
         <w:t xml:space="preserve">Add </w:t>
       </w:r>
       <w:r>
-        <w:t>“</w:t>
-      </w:r>
-      <w:proofErr w:type="spellStart"/>
-      <w:r>
-        <w:t>latlong</w:t>
-      </w:r>
-      <w:proofErr w:type="spellEnd"/>
-      <w:r>
-        <w:t xml:space="preserve"> ID” </w:t>
-      </w:r>
-      <w:r>
-        <w:t xml:space="preserve">field of </w:t>
-      </w:r>
-      <w:proofErr w:type="spellStart"/>
-      <w:r>
-        <w:t>ints</w:t>
-      </w:r>
-      <w:proofErr w:type="spellEnd"/>
-      <w:r>
-        <w:t xml:space="preserve">, each int represents a unique </w:t>
-      </w:r>
-      <w:proofErr w:type="spellStart"/>
-      <w:r>
-        <w:t>lat</w:t>
-      </w:r>
-      <w:proofErr w:type="spellEnd"/>
-      <w:r>
-        <w:t>-long pair (about 146,000 in the data set)</w:t>
+        <w:t xml:space="preserve">“latlong ID” </w:t>
+      </w:r>
+      <w:r>
+        <w:t>field of ints, each int represents a unique lat-long pair (about 146,000 in the data set)</w:t>
       </w:r>
     </w:p>
     <w:p>
@@ -1554,15 +1144,8 @@
         </w:numPr>
       </w:pPr>
       <w:r>
-        <w:t xml:space="preserve">For each ID in the </w:t>
-      </w:r>
-      <w:proofErr w:type="spellStart"/>
-      <w:r>
-        <w:t>latlong</w:t>
-      </w:r>
-      <w:proofErr w:type="spellEnd"/>
-      <w:r>
-        <w:t xml:space="preserve"> IDs:</w:t>
+        <w:lastRenderedPageBreak/>
+        <w:t>For each ID in the latlong IDs:</w:t>
       </w:r>
     </w:p>
     <w:p>
@@ -1574,15 +1157,7 @@
         </w:numPr>
       </w:pPr>
       <w:r>
-        <w:t xml:space="preserve">Select all records in master that have that </w:t>
-      </w:r>
-      <w:proofErr w:type="spellStart"/>
-      <w:r>
-        <w:t>latlong</w:t>
-      </w:r>
-      <w:proofErr w:type="spellEnd"/>
-      <w:r>
-        <w:t xml:space="preserve"> UID</w:t>
+        <w:t>Select all records in master that have that latlong UID</w:t>
       </w:r>
     </w:p>
     <w:p>
@@ -1597,26 +1172,10 @@
         <w:t xml:space="preserve">If only one record, </w:t>
       </w:r>
       <w:r>
-        <w:t xml:space="preserve">set </w:t>
-      </w:r>
-      <w:proofErr w:type="spellStart"/>
-      <w:r>
-        <w:t>dupe_flag</w:t>
-      </w:r>
-      <w:proofErr w:type="spellEnd"/>
-      <w:r>
-        <w:t xml:space="preserve"> = ‘0’</w:t>
-      </w:r>
-      <w:r>
-        <w:t xml:space="preserve"> (in theory </w:t>
-      </w:r>
-      <w:proofErr w:type="gramStart"/>
-      <w:r>
-        <w:t>it’s</w:t>
-      </w:r>
-      <w:proofErr w:type="gramEnd"/>
-      <w:r>
-        <w:t xml:space="preserve"> a unique and valid business)</w:t>
+        <w:t>set dupe_flag = ‘0’</w:t>
+      </w:r>
+      <w:r>
+        <w:t xml:space="preserve"> (in theory it’s a unique and valid business)</w:t>
       </w:r>
       <w:r>
         <w:t xml:space="preserve"> and go to the next record</w:t>
@@ -1646,15 +1205,7 @@
         </w:numPr>
       </w:pPr>
       <w:r>
-        <w:t xml:space="preserve">If the record’s </w:t>
-      </w:r>
-      <w:proofErr w:type="spellStart"/>
-      <w:r>
-        <w:t>dupe_flag</w:t>
-      </w:r>
-      <w:proofErr w:type="spellEnd"/>
-      <w:r>
-        <w:t xml:space="preserve"> value is blank/null, </w:t>
+        <w:t xml:space="preserve">If the record’s dupe_flag value is blank/null, </w:t>
       </w:r>
     </w:p>
     <w:p>
@@ -1678,15 +1229,7 @@
         </w:numPr>
       </w:pPr>
       <w:r>
-        <w:t xml:space="preserve">If fuzzy ratio above X (maybe 90), it means </w:t>
-      </w:r>
-      <w:proofErr w:type="gramStart"/>
-      <w:r>
-        <w:t>it’s</w:t>
-      </w:r>
-      <w:proofErr w:type="gramEnd"/>
-      <w:r>
-        <w:t xml:space="preserve"> a possible dupe of the check value, so:</w:t>
+        <w:t>If fuzzy ratio above X (maybe 90), it means it’s a possible dupe of the check value, so:</w:t>
       </w:r>
     </w:p>
     <w:p>
@@ -1698,15 +1241,7 @@
         </w:numPr>
       </w:pPr>
       <w:r>
-        <w:t xml:space="preserve">If zero employees: set </w:t>
-      </w:r>
-      <w:proofErr w:type="spellStart"/>
-      <w:r>
-        <w:t>dupe_flag</w:t>
-      </w:r>
-      <w:proofErr w:type="spellEnd"/>
-      <w:r>
-        <w:t xml:space="preserve"> = “</w:t>
+        <w:t>If zero employees: set dupe_flag = “</w:t>
       </w:r>
       <w:r>
         <w:t>DZE</w:t>
@@ -1742,15 +1277,7 @@
         <w:t>If NAICS = 9999</w:t>
       </w:r>
       <w:r>
-        <w:t xml:space="preserve">, </w:t>
-      </w:r>
-      <w:proofErr w:type="spellStart"/>
-      <w:r>
-        <w:t>dupe_flag</w:t>
-      </w:r>
-      <w:proofErr w:type="spellEnd"/>
-      <w:r>
-        <w:t xml:space="preserve"> = “DNN”</w:t>
+        <w:t>, dupe_flag = “DNN”</w:t>
       </w:r>
     </w:p>
     <w:p>
@@ -1762,15 +1289,7 @@
         </w:numPr>
       </w:pPr>
       <w:r>
-        <w:t xml:space="preserve">If </w:t>
-      </w:r>
-      <w:proofErr w:type="gramStart"/>
-      <w:r>
-        <w:t>NAICS !</w:t>
-      </w:r>
-      <w:proofErr w:type="gramEnd"/>
-      <w:r>
-        <w:t>= 9999:</w:t>
+        <w:t>If NAICS != 9999:</w:t>
       </w:r>
     </w:p>
     <w:p>
@@ -1788,23 +1307,7 @@
         <w:t>r</w:t>
       </w:r>
       <w:r>
-        <w:t xml:space="preserve">ds with same company name at same </w:t>
-      </w:r>
-      <w:proofErr w:type="spellStart"/>
-      <w:r>
-        <w:t>lat</w:t>
-      </w:r>
-      <w:proofErr w:type="spellEnd"/>
-      <w:r>
-        <w:t xml:space="preserve">-long, </w:t>
-      </w:r>
-      <w:proofErr w:type="spellStart"/>
-      <w:r>
-        <w:t>dupe_flag</w:t>
-      </w:r>
-      <w:proofErr w:type="spellEnd"/>
-      <w:r>
-        <w:t xml:space="preserve"> = “DUN”</w:t>
+        <w:t>ds with same company name at same lat-long, dupe_flag = “DUN”</w:t>
       </w:r>
     </w:p>
     <w:p>
@@ -1816,34 +1319,10 @@
         </w:numPr>
       </w:pPr>
       <w:r>
-        <w:t xml:space="preserve">If NAICS matches (in addition to </w:t>
-      </w:r>
-      <w:proofErr w:type="spellStart"/>
-      <w:r>
-        <w:t>lat</w:t>
-      </w:r>
-      <w:proofErr w:type="spellEnd"/>
-      <w:r>
-        <w:t xml:space="preserve">-long and company name), </w:t>
-      </w:r>
-      <w:proofErr w:type="spellStart"/>
-      <w:r>
-        <w:t>dupe_flag</w:t>
-      </w:r>
-      <w:proofErr w:type="spellEnd"/>
-      <w:r>
-        <w:t xml:space="preserve"> = “DMN”</w:t>
-      </w:r>
-      <w:r>
-        <w:t xml:space="preserve"> &gt;&gt; these are the lowest-hanging fruit, </w:t>
-      </w:r>
-      <w:proofErr w:type="gramStart"/>
-      <w:r>
-        <w:t>i.e.</w:t>
-      </w:r>
-      <w:proofErr w:type="gramEnd"/>
-      <w:r>
-        <w:t xml:space="preserve"> almost certainly duplicates (matching name, location, and NAICS code).</w:t>
+        <w:t>If NAICS matches (in addition to lat-long and company name), dupe_flag = “DMN”</w:t>
+      </w:r>
+      <w:r>
+        <w:t xml:space="preserve"> &gt;&gt; these are the lowest-hanging fruit, i.e. almost certainly duplicates (matching name, location, and NAICS code).</w:t>
       </w:r>
     </w:p>
     <w:p>
@@ -1855,15 +1334,7 @@
         </w:numPr>
       </w:pPr>
       <w:r>
-        <w:t xml:space="preserve">If fuzzy ratio below X, assume </w:t>
-      </w:r>
-      <w:proofErr w:type="gramStart"/>
-      <w:r>
-        <w:t>it’s</w:t>
-      </w:r>
-      <w:proofErr w:type="gramEnd"/>
-      <w:r>
-        <w:t xml:space="preserve"> a unique and valid business</w:t>
+        <w:t>If fuzzy ratio below X, assume it’s a unique and valid business</w:t>
       </w:r>
     </w:p>
     <w:p>
@@ -1875,33 +1346,8 @@
         </w:numPr>
       </w:pPr>
       <w:r>
-        <w:t xml:space="preserve">If the record’s </w:t>
-      </w:r>
-      <w:proofErr w:type="spellStart"/>
-      <w:r>
-        <w:t>dupe_flag</w:t>
-      </w:r>
-      <w:proofErr w:type="spellEnd"/>
-      <w:r>
-        <w:t xml:space="preserve"> is not blank or null, then skip it because </w:t>
-      </w:r>
-      <w:proofErr w:type="gramStart"/>
-      <w:r>
-        <w:t>it’s</w:t>
-      </w:r>
-      <w:proofErr w:type="gramEnd"/>
-      <w:r>
-        <w:t xml:space="preserve"> already been marked as a dupe of a previously checked value.</w:t>
-      </w:r>
-    </w:p>
-    <w:p>
-      <w:pPr>
-        <w:pStyle w:val="ListParagraph"/>
-        <w:numPr>
-          <w:ilvl w:val="0"/>
-          <w:numId w:val="7"/>
-        </w:numPr>
-      </w:pPr>
+        <w:t>If the record’s dupe_flag is not blank or null, then skip it because it’s already been marked as a dupe of a previously checked value.</w:t>
+      </w:r>
     </w:p>
     <w:p>
       <w:pPr>
@@ -1930,21 +1376,7 @@
         <w:rPr>
           <w:highlight w:val="yellow"/>
         </w:rPr>
-        <w:t xml:space="preserve">First and foremost, requires doing another run-through to de-dupe records that only have ZIP-code granularity. For these cases, may want to use </w:t>
-      </w:r>
-      <w:proofErr w:type="spellStart"/>
-      <w:r>
-        <w:rPr>
-          <w:highlight w:val="yellow"/>
-        </w:rPr>
-        <w:t>Shengyi’s</w:t>
-      </w:r>
-      <w:proofErr w:type="spellEnd"/>
-      <w:r>
-        <w:rPr>
-          <w:highlight w:val="yellow"/>
-        </w:rPr>
-        <w:t xml:space="preserve"> address-based system.</w:t>
+        <w:t>First and foremost, requires doing another run-through to de-dupe records that only have ZIP-code granularity. For these cases, may want to use Shengyi’s address-based system.</w:t>
       </w:r>
     </w:p>
     <w:p>
@@ -1968,23 +1400,10 @@
         </w:numPr>
       </w:pPr>
       <w:r>
-        <w:t>Some entities (</w:t>
-      </w:r>
-      <w:proofErr w:type="gramStart"/>
-      <w:r>
-        <w:t>e.g.</w:t>
-      </w:r>
-      <w:proofErr w:type="gramEnd"/>
-      <w:r>
-        <w:t xml:space="preserve"> company “</w:t>
-      </w:r>
-      <w:proofErr w:type="spellStart"/>
-      <w:r>
-        <w:t>Ucd</w:t>
-      </w:r>
-      <w:proofErr w:type="spellEnd"/>
-      <w:r>
-        <w:t xml:space="preserve"> School of Medicine</w:t>
+        <w:t>Some entities (e.g. company “</w:t>
+      </w:r>
+      <w:r>
+        <w:t>Ucd School of Medicine</w:t>
       </w:r>
       <w:r>
         <w:t>”) have what appear to be many duplicates</w:t>
@@ -2001,13 +1420,8 @@
           <w:numId w:val="7"/>
         </w:numPr>
       </w:pPr>
-      <w:proofErr w:type="gramStart"/>
-      <w:r>
-        <w:t>Also</w:t>
-      </w:r>
-      <w:proofErr w:type="gramEnd"/>
-      <w:r>
-        <w:t xml:space="preserve"> for weird ones like the UCD med school one, these might be replaced by some of the supplemental data sources that Tina mentioned.</w:t>
+      <w:r>
+        <w:t>Also for weird ones like the UCD med school one, these might be replaced by some of the supplemental data sources that Tina mentioned.</w:t>
       </w:r>
     </w:p>
     <w:p>
@@ -2019,19 +1433,7 @@
         </w:numPr>
       </w:pPr>
       <w:r>
-        <w:t>For some cases, employees of a bigger company may be listed as their own business (</w:t>
-      </w:r>
-      <w:proofErr w:type="gramStart"/>
-      <w:r>
-        <w:t>e.g.</w:t>
-      </w:r>
-      <w:proofErr w:type="gramEnd"/>
-      <w:r>
-        <w:t xml:space="preserve"> for UCD med center, individual doctors are listed as separate records, but they may </w:t>
-      </w:r>
-      <w:r>
-        <w:lastRenderedPageBreak/>
-        <w:t>also be counted under total employment for one or more of the records corresponding to UCDMC)</w:t>
+        <w:t>For some cases, employees of a bigger company may be listed as their own business (e.g. for UCD med center, individual doctors are listed as separate records, but they may also be counted under total employment for one or more of the records corresponding to UCDMC)</w:t>
       </w:r>
     </w:p>
     <w:p>
@@ -2043,23 +1445,7 @@
         </w:numPr>
       </w:pPr>
       <w:r>
-        <w:t xml:space="preserve">How many </w:t>
-      </w:r>
-      <w:proofErr w:type="gramStart"/>
-      <w:r>
-        <w:t>case</w:t>
-      </w:r>
-      <w:proofErr w:type="gramEnd"/>
-      <w:r>
-        <w:t xml:space="preserve"> are there like this? How much are we likely to overcount if we just </w:t>
-      </w:r>
-      <w:proofErr w:type="gramStart"/>
-      <w:r>
-        <w:t>say</w:t>
-      </w:r>
-      <w:proofErr w:type="gramEnd"/>
-      <w:r>
-        <w:t xml:space="preserve"> “okay it’s fine if these are kept as separate businesses even if they get double counted”?</w:t>
+        <w:t>How many case are there like this? How much are we likely to overcount if we just say “okay it’s fine if these are kept as separate businesses even if they get double counted”?</w:t>
       </w:r>
     </w:p>
     <w:p>
@@ -2071,6 +1457,7 @@
         </w:numPr>
       </w:pPr>
       <w:r>
+        <w:lastRenderedPageBreak/>
         <w:t xml:space="preserve">In rare cases </w:t>
       </w:r>
       <w:r>
@@ -2080,23 +1467,61 @@
         <w:t>(how many?)</w:t>
       </w:r>
       <w:r>
-        <w:t xml:space="preserve">, one unique </w:t>
-      </w:r>
-      <w:proofErr w:type="spellStart"/>
-      <w:r>
-        <w:t>lat</w:t>
-      </w:r>
-      <w:proofErr w:type="spellEnd"/>
-      <w:r>
-        <w:t xml:space="preserve">-long pair could have more than one address affiliated with it. Worst case example is if company X has 2 locations at a </w:t>
-      </w:r>
-      <w:proofErr w:type="spellStart"/>
-      <w:r>
-        <w:t>latlong</w:t>
-      </w:r>
-      <w:proofErr w:type="spellEnd"/>
-      <w:r>
-        <w:t xml:space="preserve"> pair, but those are two legitimately different locations because they have different addresses.</w:t>
+        <w:t>, one unique lat-long pair could have more than one address affiliated with it. Worst case example is if company X has 2 locations at a latlong pair, but those are two legitimately different locations because they have different addresses.</w:t>
+      </w:r>
+    </w:p>
+    <w:p>
+      <w:pPr>
+        <w:pStyle w:val="Heading3"/>
+      </w:pPr>
+      <w:r>
+        <w:t>Notes on fuzzywuzzy thresholding</w:t>
+      </w:r>
+    </w:p>
+    <w:p>
+      <w:pPr>
+        <w:pStyle w:val="ListParagraph"/>
+        <w:numPr>
+          <w:ilvl w:val="0"/>
+          <w:numId w:val="9"/>
+        </w:numPr>
+      </w:pPr>
+      <w:r>
+        <w:t>Fuzz.ratio goes from 0 (no similarity) to 100 (strings match exactly)</w:t>
+      </w:r>
+    </w:p>
+    <w:p>
+      <w:pPr>
+        <w:pStyle w:val="ListParagraph"/>
+        <w:numPr>
+          <w:ilvl w:val="0"/>
+          <w:numId w:val="9"/>
+        </w:numPr>
+      </w:pPr>
+      <w:r>
+        <w:t>Fuzz partial ratio?</w:t>
+      </w:r>
+    </w:p>
+    <w:p/>
+    <w:p/>
+    <w:p>
+      <w:pPr>
+        <w:pStyle w:val="Heading2"/>
+      </w:pPr>
+      <w:r>
+        <w:t>Tests and Questions for any method</w:t>
+      </w:r>
+    </w:p>
+    <w:p>
+      <w:pPr>
+        <w:pStyle w:val="ListParagraph"/>
+        <w:numPr>
+          <w:ilvl w:val="0"/>
+          <w:numId w:val="10"/>
+        </w:numPr>
+      </w:pPr>
+      <w:r>
+        <w:t>What does total employment look like for 2016 vs. 2020? How does this difference vary at smaller geographic levels?</w:t>
       </w:r>
     </w:p>
     <w:sectPr>
@@ -2112,6 +1537,232 @@
 <file path=word/numbering.xml><?xml version="1.0" encoding="utf-8"?>
 <w:numbering xmlns:wpc="http://schemas.microsoft.com/office/word/2010/wordprocessingCanvas" xmlns:cx="http://schemas.microsoft.com/office/drawing/2014/chartex" xmlns:cx1="http://schemas.microsoft.com/office/drawing/2015/9/8/chartex" xmlns:cx2="http://schemas.microsoft.com/office/drawing/2015/10/21/chartex" xmlns:cx3="http://schemas.microsoft.com/office/drawing/2016/5/9/chartex" xmlns:cx4="http://schemas.microsoft.com/office/drawing/2016/5/10/chartex" xmlns:cx5="http://schemas.microsoft.com/office/drawing/2016/5/11/chartex" xmlns:cx6="http://schemas.microsoft.com/office/drawing/2016/5/12/chartex" xmlns:cx7="http://schemas.microsoft.com/office/drawing/2016/5/13/chartex" xmlns:cx8="http://schemas.microsoft.com/office/drawing/2016/5/14/chartex" xmlns:mc="http://schemas.openxmlformats.org/markup-compatibility/2006" xmlns:aink="http://schemas.microsoft.com/office/drawing/2016/ink" xmlns:am3d="http://schemas.microsoft.com/office/drawing/2017/model3d" xmlns:o="urn:schemas-microsoft-com:office:office" xmlns:r="http://schemas.openxmlformats.org/officeDocument/2006/relationships" xmlns:m="http://schemas.openxmlformats.org/officeDocument/2006/math" xmlns:v="urn:schemas-microsoft-com:vml" xmlns:wp14="http://schemas.microsoft.com/office/word/2010/wordprocessingDrawing" xmlns:wp="http://schemas.openxmlformats.org/drawingml/2006/wordprocessingDrawing" xmlns:w10="urn:schemas-microsoft-com:office:word" xmlns:w="http://schemas.openxmlformats.org/wordprocessingml/2006/main" xmlns:w14="http://schemas.microsoft.com/office/word/2010/wordml" xmlns:w15="http://schemas.microsoft.com/office/word/2012/wordml" xmlns:w16cex="http://schemas.microsoft.com/office/word/2018/wordml/cex" xmlns:w16cid="http://schemas.microsoft.com/office/word/2016/wordml/cid" xmlns:w16="http://schemas.microsoft.com/office/word/2018/wordml" xmlns:w16sdtdh="http://schemas.microsoft.com/office/word/2020/wordml/sdtdatahash" xmlns:w16se="http://schemas.microsoft.com/office/word/2015/wordml/symex" xmlns:wpg="http://schemas.microsoft.com/office/word/2010/wordprocessingGroup" xmlns:wpi="http://schemas.microsoft.com/office/word/2010/wordprocessingInk" xmlns:wne="http://schemas.microsoft.com/office/word/2006/wordml" xmlns:wps="http://schemas.microsoft.com/office/word/2010/wordprocessingShape" mc:Ignorable="w14 w15 w16se w16cid w16 w16cex w16sdtdh wp14">
   <w:abstractNum w:abstractNumId="0" w15:restartNumberingAfterBreak="0">
+    <w:nsid w:val="037D7BDE"/>
+    <w:multiLevelType w:val="hybridMultilevel"/>
+    <w:tmpl w:val="9F7A7858"/>
+    <w:lvl w:ilvl="0" w:tplc="04090001">
+      <w:start w:val="1"/>
+      <w:numFmt w:val="bullet"/>
+      <w:lvlText w:val=""/>
+      <w:lvlJc w:val="left"/>
+      <w:pPr>
+        <w:ind w:left="720" w:hanging="360"/>
+      </w:pPr>
+      <w:rPr>
+        <w:rFonts w:ascii="Symbol" w:hAnsi="Symbol" w:hint="default"/>
+      </w:rPr>
+    </w:lvl>
+    <w:lvl w:ilvl="1" w:tplc="04090003" w:tentative="1">
+      <w:start w:val="1"/>
+      <w:numFmt w:val="bullet"/>
+      <w:lvlText w:val="o"/>
+      <w:lvlJc w:val="left"/>
+      <w:pPr>
+        <w:ind w:left="1440" w:hanging="360"/>
+      </w:pPr>
+      <w:rPr>
+        <w:rFonts w:ascii="Courier New" w:hAnsi="Courier New" w:cs="Courier New" w:hint="default"/>
+      </w:rPr>
+    </w:lvl>
+    <w:lvl w:ilvl="2" w:tplc="04090005" w:tentative="1">
+      <w:start w:val="1"/>
+      <w:numFmt w:val="bullet"/>
+      <w:lvlText w:val=""/>
+      <w:lvlJc w:val="left"/>
+      <w:pPr>
+        <w:ind w:left="2160" w:hanging="360"/>
+      </w:pPr>
+      <w:rPr>
+        <w:rFonts w:ascii="Wingdings" w:hAnsi="Wingdings" w:hint="default"/>
+      </w:rPr>
+    </w:lvl>
+    <w:lvl w:ilvl="3" w:tplc="04090001" w:tentative="1">
+      <w:start w:val="1"/>
+      <w:numFmt w:val="bullet"/>
+      <w:lvlText w:val=""/>
+      <w:lvlJc w:val="left"/>
+      <w:pPr>
+        <w:ind w:left="2880" w:hanging="360"/>
+      </w:pPr>
+      <w:rPr>
+        <w:rFonts w:ascii="Symbol" w:hAnsi="Symbol" w:hint="default"/>
+      </w:rPr>
+    </w:lvl>
+    <w:lvl w:ilvl="4" w:tplc="04090003" w:tentative="1">
+      <w:start w:val="1"/>
+      <w:numFmt w:val="bullet"/>
+      <w:lvlText w:val="o"/>
+      <w:lvlJc w:val="left"/>
+      <w:pPr>
+        <w:ind w:left="3600" w:hanging="360"/>
+      </w:pPr>
+      <w:rPr>
+        <w:rFonts w:ascii="Courier New" w:hAnsi="Courier New" w:cs="Courier New" w:hint="default"/>
+      </w:rPr>
+    </w:lvl>
+    <w:lvl w:ilvl="5" w:tplc="04090005" w:tentative="1">
+      <w:start w:val="1"/>
+      <w:numFmt w:val="bullet"/>
+      <w:lvlText w:val=""/>
+      <w:lvlJc w:val="left"/>
+      <w:pPr>
+        <w:ind w:left="4320" w:hanging="360"/>
+      </w:pPr>
+      <w:rPr>
+        <w:rFonts w:ascii="Wingdings" w:hAnsi="Wingdings" w:hint="default"/>
+      </w:rPr>
+    </w:lvl>
+    <w:lvl w:ilvl="6" w:tplc="04090001" w:tentative="1">
+      <w:start w:val="1"/>
+      <w:numFmt w:val="bullet"/>
+      <w:lvlText w:val=""/>
+      <w:lvlJc w:val="left"/>
+      <w:pPr>
+        <w:ind w:left="5040" w:hanging="360"/>
+      </w:pPr>
+      <w:rPr>
+        <w:rFonts w:ascii="Symbol" w:hAnsi="Symbol" w:hint="default"/>
+      </w:rPr>
+    </w:lvl>
+    <w:lvl w:ilvl="7" w:tplc="04090003" w:tentative="1">
+      <w:start w:val="1"/>
+      <w:numFmt w:val="bullet"/>
+      <w:lvlText w:val="o"/>
+      <w:lvlJc w:val="left"/>
+      <w:pPr>
+        <w:ind w:left="5760" w:hanging="360"/>
+      </w:pPr>
+      <w:rPr>
+        <w:rFonts w:ascii="Courier New" w:hAnsi="Courier New" w:cs="Courier New" w:hint="default"/>
+      </w:rPr>
+    </w:lvl>
+    <w:lvl w:ilvl="8" w:tplc="04090005" w:tentative="1">
+      <w:start w:val="1"/>
+      <w:numFmt w:val="bullet"/>
+      <w:lvlText w:val=""/>
+      <w:lvlJc w:val="left"/>
+      <w:pPr>
+        <w:ind w:left="6480" w:hanging="360"/>
+      </w:pPr>
+      <w:rPr>
+        <w:rFonts w:ascii="Wingdings" w:hAnsi="Wingdings" w:hint="default"/>
+      </w:rPr>
+    </w:lvl>
+  </w:abstractNum>
+  <w:abstractNum w:abstractNumId="1" w15:restartNumberingAfterBreak="0">
+    <w:nsid w:val="0EF57767"/>
+    <w:multiLevelType w:val="hybridMultilevel"/>
+    <w:tmpl w:val="045C78F4"/>
+    <w:lvl w:ilvl="0" w:tplc="04090001">
+      <w:start w:val="1"/>
+      <w:numFmt w:val="bullet"/>
+      <w:lvlText w:val=""/>
+      <w:lvlJc w:val="left"/>
+      <w:pPr>
+        <w:ind w:left="720" w:hanging="360"/>
+      </w:pPr>
+      <w:rPr>
+        <w:rFonts w:ascii="Symbol" w:hAnsi="Symbol" w:hint="default"/>
+      </w:rPr>
+    </w:lvl>
+    <w:lvl w:ilvl="1" w:tplc="04090003" w:tentative="1">
+      <w:start w:val="1"/>
+      <w:numFmt w:val="bullet"/>
+      <w:lvlText w:val="o"/>
+      <w:lvlJc w:val="left"/>
+      <w:pPr>
+        <w:ind w:left="1440" w:hanging="360"/>
+      </w:pPr>
+      <w:rPr>
+        <w:rFonts w:ascii="Courier New" w:hAnsi="Courier New" w:cs="Courier New" w:hint="default"/>
+      </w:rPr>
+    </w:lvl>
+    <w:lvl w:ilvl="2" w:tplc="04090005" w:tentative="1">
+      <w:start w:val="1"/>
+      <w:numFmt w:val="bullet"/>
+      <w:lvlText w:val=""/>
+      <w:lvlJc w:val="left"/>
+      <w:pPr>
+        <w:ind w:left="2160" w:hanging="360"/>
+      </w:pPr>
+      <w:rPr>
+        <w:rFonts w:ascii="Wingdings" w:hAnsi="Wingdings" w:hint="default"/>
+      </w:rPr>
+    </w:lvl>
+    <w:lvl w:ilvl="3" w:tplc="04090001" w:tentative="1">
+      <w:start w:val="1"/>
+      <w:numFmt w:val="bullet"/>
+      <w:lvlText w:val=""/>
+      <w:lvlJc w:val="left"/>
+      <w:pPr>
+        <w:ind w:left="2880" w:hanging="360"/>
+      </w:pPr>
+      <w:rPr>
+        <w:rFonts w:ascii="Symbol" w:hAnsi="Symbol" w:hint="default"/>
+      </w:rPr>
+    </w:lvl>
+    <w:lvl w:ilvl="4" w:tplc="04090003" w:tentative="1">
+      <w:start w:val="1"/>
+      <w:numFmt w:val="bullet"/>
+      <w:lvlText w:val="o"/>
+      <w:lvlJc w:val="left"/>
+      <w:pPr>
+        <w:ind w:left="3600" w:hanging="360"/>
+      </w:pPr>
+      <w:rPr>
+        <w:rFonts w:ascii="Courier New" w:hAnsi="Courier New" w:cs="Courier New" w:hint="default"/>
+      </w:rPr>
+    </w:lvl>
+    <w:lvl w:ilvl="5" w:tplc="04090005" w:tentative="1">
+      <w:start w:val="1"/>
+      <w:numFmt w:val="bullet"/>
+      <w:lvlText w:val=""/>
+      <w:lvlJc w:val="left"/>
+      <w:pPr>
+        <w:ind w:left="4320" w:hanging="360"/>
+      </w:pPr>
+      <w:rPr>
+        <w:rFonts w:ascii="Wingdings" w:hAnsi="Wingdings" w:hint="default"/>
+      </w:rPr>
+    </w:lvl>
+    <w:lvl w:ilvl="6" w:tplc="04090001" w:tentative="1">
+      <w:start w:val="1"/>
+      <w:numFmt w:val="bullet"/>
+      <w:lvlText w:val=""/>
+      <w:lvlJc w:val="left"/>
+      <w:pPr>
+        <w:ind w:left="5040" w:hanging="360"/>
+      </w:pPr>
+      <w:rPr>
+        <w:rFonts w:ascii="Symbol" w:hAnsi="Symbol" w:hint="default"/>
+      </w:rPr>
+    </w:lvl>
+    <w:lvl w:ilvl="7" w:tplc="04090003" w:tentative="1">
+      <w:start w:val="1"/>
+      <w:numFmt w:val="bullet"/>
+      <w:lvlText w:val="o"/>
+      <w:lvlJc w:val="left"/>
+      <w:pPr>
+        <w:ind w:left="5760" w:hanging="360"/>
+      </w:pPr>
+      <w:rPr>
+        <w:rFonts w:ascii="Courier New" w:hAnsi="Courier New" w:cs="Courier New" w:hint="default"/>
+      </w:rPr>
+    </w:lvl>
+    <w:lvl w:ilvl="8" w:tplc="04090005" w:tentative="1">
+      <w:start w:val="1"/>
+      <w:numFmt w:val="bullet"/>
+      <w:lvlText w:val=""/>
+      <w:lvlJc w:val="left"/>
+      <w:pPr>
+        <w:ind w:left="6480" w:hanging="360"/>
+      </w:pPr>
+      <w:rPr>
+        <w:rFonts w:ascii="Wingdings" w:hAnsi="Wingdings" w:hint="default"/>
+      </w:rPr>
+    </w:lvl>
+  </w:abstractNum>
+  <w:abstractNum w:abstractNumId="2" w15:restartNumberingAfterBreak="0">
     <w:nsid w:val="0F027491"/>
     <w:multiLevelType w:val="hybridMultilevel"/>
     <w:tmpl w:val="56CC64B8"/>
@@ -2223,7 +1874,7 @@
       </w:rPr>
     </w:lvl>
   </w:abstractNum>
-  <w:abstractNum w:abstractNumId="1" w15:restartNumberingAfterBreak="0">
+  <w:abstractNum w:abstractNumId="3" w15:restartNumberingAfterBreak="0">
     <w:nsid w:val="23970988"/>
     <w:multiLevelType w:val="hybridMultilevel"/>
     <w:tmpl w:val="9618A08C"/>
@@ -2336,7 +1987,7 @@
       </w:rPr>
     </w:lvl>
   </w:abstractNum>
-  <w:abstractNum w:abstractNumId="2" w15:restartNumberingAfterBreak="0">
+  <w:abstractNum w:abstractNumId="4" w15:restartNumberingAfterBreak="0">
     <w:nsid w:val="25FA2E1C"/>
     <w:multiLevelType w:val="hybridMultilevel"/>
     <w:tmpl w:val="62A825FE"/>
@@ -2448,7 +2099,7 @@
       </w:rPr>
     </w:lvl>
   </w:abstractNum>
-  <w:abstractNum w:abstractNumId="3" w15:restartNumberingAfterBreak="0">
+  <w:abstractNum w:abstractNumId="5" w15:restartNumberingAfterBreak="0">
     <w:nsid w:val="4327603D"/>
     <w:multiLevelType w:val="hybridMultilevel"/>
     <w:tmpl w:val="B8588F5A"/>
@@ -2560,7 +2211,7 @@
       </w:rPr>
     </w:lvl>
   </w:abstractNum>
-  <w:abstractNum w:abstractNumId="4" w15:restartNumberingAfterBreak="0">
+  <w:abstractNum w:abstractNumId="6" w15:restartNumberingAfterBreak="0">
     <w:nsid w:val="51D4782E"/>
     <w:multiLevelType w:val="hybridMultilevel"/>
     <w:tmpl w:val="BD18E1D6"/>
@@ -2672,7 +2323,7 @@
       </w:rPr>
     </w:lvl>
   </w:abstractNum>
-  <w:abstractNum w:abstractNumId="5" w15:restartNumberingAfterBreak="0">
+  <w:abstractNum w:abstractNumId="7" w15:restartNumberingAfterBreak="0">
     <w:nsid w:val="5B4702DE"/>
     <w:multiLevelType w:val="hybridMultilevel"/>
     <w:tmpl w:val="748EFFEA"/>
@@ -2784,7 +2435,7 @@
       </w:rPr>
     </w:lvl>
   </w:abstractNum>
-  <w:abstractNum w:abstractNumId="6" w15:restartNumberingAfterBreak="0">
+  <w:abstractNum w:abstractNumId="8" w15:restartNumberingAfterBreak="0">
     <w:nsid w:val="5F103EB9"/>
     <w:multiLevelType w:val="hybridMultilevel"/>
     <w:tmpl w:val="15D00C62"/>
@@ -2896,7 +2547,7 @@
       </w:rPr>
     </w:lvl>
   </w:abstractNum>
-  <w:abstractNum w:abstractNumId="7" w15:restartNumberingAfterBreak="0">
+  <w:abstractNum w:abstractNumId="9" w15:restartNumberingAfterBreak="0">
     <w:nsid w:val="622148E3"/>
     <w:multiLevelType w:val="hybridMultilevel"/>
     <w:tmpl w:val="F97A8A76"/>
@@ -3009,28 +2660,34 @@
     </w:lvl>
   </w:abstractNum>
   <w:num w:numId="1">
+    <w:abstractNumId w:val="3"/>
+  </w:num>
+  <w:num w:numId="2">
+    <w:abstractNumId w:val="4"/>
+  </w:num>
+  <w:num w:numId="3">
+    <w:abstractNumId w:val="8"/>
+  </w:num>
+  <w:num w:numId="4">
+    <w:abstractNumId w:val="6"/>
+  </w:num>
+  <w:num w:numId="5">
+    <w:abstractNumId w:val="9"/>
+  </w:num>
+  <w:num w:numId="6">
+    <w:abstractNumId w:val="5"/>
+  </w:num>
+  <w:num w:numId="7">
+    <w:abstractNumId w:val="2"/>
+  </w:num>
+  <w:num w:numId="8">
+    <w:abstractNumId w:val="7"/>
+  </w:num>
+  <w:num w:numId="9">
     <w:abstractNumId w:val="1"/>
   </w:num>
-  <w:num w:numId="2">
-    <w:abstractNumId w:val="2"/>
-  </w:num>
-  <w:num w:numId="3">
-    <w:abstractNumId w:val="6"/>
-  </w:num>
-  <w:num w:numId="4">
-    <w:abstractNumId w:val="4"/>
-  </w:num>
-  <w:num w:numId="5">
-    <w:abstractNumId w:val="7"/>
-  </w:num>
-  <w:num w:numId="6">
-    <w:abstractNumId w:val="3"/>
-  </w:num>
-  <w:num w:numId="7">
+  <w:num w:numId="10">
     <w:abstractNumId w:val="0"/>
-  </w:num>
-  <w:num w:numId="8">
-    <w:abstractNumId w:val="5"/>
   </w:num>
 </w:numbering>
 </file>

</xml_diff>